<commit_message>
write up so far
</commit_message>
<xml_diff>
--- a/writeup.docx
+++ b/writeup.docx
@@ -1,6 +1,6 @@
 
 <file path=word/document.xml><?xml version="1.0" encoding="utf-8"?>
-<w:document xmlns:wpc="http://schemas.microsoft.com/office/word/2010/wordprocessingCanvas" xmlns:mo="http://schemas.microsoft.com/office/mac/office/2008/main" xmlns:mc="http://schemas.openxmlformats.org/markup-compatibility/2006" xmlns:mv="urn:schemas-microsoft-com:mac:vml" xmlns:o="urn:schemas-microsoft-com:office:office" xmlns:r="http://schemas.openxmlformats.org/officeDocument/2006/relationships" xmlns:m="http://schemas.openxmlformats.org/officeDocument/2006/math" xmlns:v="urn:schemas-microsoft-com:vml" xmlns:wp14="http://schemas.microsoft.com/office/word/2010/wordprocessingDrawing" xmlns:wp="http://schemas.openxmlformats.org/drawingml/2006/wordprocessingDrawing" xmlns:w10="urn:schemas-microsoft-com:office:word" xmlns:w="http://schemas.openxmlformats.org/wordprocessingml/2006/main" xmlns:w14="http://schemas.microsoft.com/office/word/2010/wordml" xmlns:w15="http://schemas.microsoft.com/office/word/2012/wordml" xmlns:wpg="http://schemas.microsoft.com/office/word/2010/wordprocessingGroup" xmlns:wpi="http://schemas.microsoft.com/office/word/2010/wordprocessingInk" xmlns:wne="http://schemas.microsoft.com/office/word/2006/wordml" xmlns:wps="http://schemas.microsoft.com/office/word/2010/wordprocessingShape" mc:Ignorable="w14 w15 wp14">
+<w:document xmlns:wpc="http://schemas.microsoft.com/office/word/2010/wordprocessingCanvas" xmlns:cx="http://schemas.microsoft.com/office/drawing/2014/chartex" xmlns:cx1="http://schemas.microsoft.com/office/drawing/2015/9/8/chartex" xmlns:mc="http://schemas.openxmlformats.org/markup-compatibility/2006" xmlns:o="urn:schemas-microsoft-com:office:office" xmlns:r="http://schemas.openxmlformats.org/officeDocument/2006/relationships" xmlns:m="http://schemas.openxmlformats.org/officeDocument/2006/math" xmlns:v="urn:schemas-microsoft-com:vml" xmlns:wp14="http://schemas.microsoft.com/office/word/2010/wordprocessingDrawing" xmlns:wp="http://schemas.openxmlformats.org/drawingml/2006/wordprocessingDrawing" xmlns:w10="urn:schemas-microsoft-com:office:word" xmlns:w="http://schemas.openxmlformats.org/wordprocessingml/2006/main" xmlns:w14="http://schemas.microsoft.com/office/word/2010/wordml" xmlns:w15="http://schemas.microsoft.com/office/word/2012/wordml" xmlns:w16se="http://schemas.microsoft.com/office/word/2015/wordml/symex" xmlns:wpg="http://schemas.microsoft.com/office/word/2010/wordprocessingGroup" xmlns:wpi="http://schemas.microsoft.com/office/word/2010/wordprocessingInk" xmlns:wne="http://schemas.microsoft.com/office/word/2006/wordml" xmlns:wps="http://schemas.microsoft.com/office/word/2010/wordprocessingShape" mc:Ignorable="w14 w15 w16se wp14">
   <w:body>
     <w:p>
       <w:r>
@@ -31,7 +31,13 @@
         <w:jc w:val="center"/>
       </w:pPr>
       <w:r>
-        <w:t>Experimental Writeup</w:t>
+        <w:t>Experimental Write</w:t>
+      </w:r>
+      <w:r>
+        <w:t>-</w:t>
+      </w:r>
+      <w:r>
+        <w:t>up</w:t>
       </w:r>
     </w:p>
     <w:p>
@@ -49,8 +55,1574 @@
       </w:r>
     </w:p>
     <w:p/>
-    <w:p/>
-    <w:p/>
+    <w:p>
+      <w:r>
+        <w:t>For this experiment, since our current implementation pulls the first x% of data out to train with, we randomized the lines in the input files to get a different data set for each iteration.</w:t>
+      </w:r>
+    </w:p>
+    <w:p>
+      <w:pPr>
+        <w:jc w:val="center"/>
+      </w:pPr>
+    </w:p>
+    <w:tbl>
+      <w:tblPr>
+        <w:tblStyle w:val="TableGrid"/>
+        <w:tblW w:w="0" w:type="auto"/>
+        <w:jc w:val="center"/>
+        <w:tblLook w:val="04A0" w:firstRow="1" w:lastRow="0" w:firstColumn="1" w:lastColumn="0" w:noHBand="0" w:noVBand="1"/>
+      </w:tblPr>
+      <w:tblGrid>
+        <w:gridCol w:w="1870"/>
+        <w:gridCol w:w="2265"/>
+        <w:gridCol w:w="1475"/>
+        <w:gridCol w:w="1870"/>
+      </w:tblGrid>
+      <w:tr>
+        <w:trPr>
+          <w:jc w:val="center"/>
+        </w:trPr>
+        <w:tc>
+          <w:tcPr>
+            <w:tcW w:w="1870" w:type="dxa"/>
+          </w:tcPr>
+          <w:p>
+            <w:pPr>
+              <w:jc w:val="center"/>
+            </w:pPr>
+            <w:r>
+              <w:t>Experiment #</w:t>
+            </w:r>
+          </w:p>
+        </w:tc>
+        <w:tc>
+          <w:tcPr>
+            <w:tcW w:w="2265" w:type="dxa"/>
+          </w:tcPr>
+          <w:p>
+            <w:pPr>
+              <w:jc w:val="center"/>
+            </w:pPr>
+            <w:r>
+              <w:t>Holdout Percentage</w:t>
+            </w:r>
+          </w:p>
+        </w:tc>
+        <w:tc>
+          <w:tcPr>
+            <w:tcW w:w="1475" w:type="dxa"/>
+          </w:tcPr>
+          <w:p>
+            <w:pPr>
+              <w:jc w:val="center"/>
+            </w:pPr>
+            <w:r>
+              <w:t>Data</w:t>
+            </w:r>
+          </w:p>
+        </w:tc>
+        <w:tc>
+          <w:tcPr>
+            <w:tcW w:w="1870" w:type="dxa"/>
+          </w:tcPr>
+          <w:p>
+            <w:pPr>
+              <w:jc w:val="center"/>
+            </w:pPr>
+            <w:r>
+              <w:t>Error Rate</w:t>
+            </w:r>
+          </w:p>
+        </w:tc>
+      </w:tr>
+      <w:tr>
+        <w:trPr>
+          <w:jc w:val="center"/>
+        </w:trPr>
+        <w:tc>
+          <w:tcPr>
+            <w:tcW w:w="1870" w:type="dxa"/>
+          </w:tcPr>
+          <w:p>
+            <w:pPr>
+              <w:jc w:val="center"/>
+            </w:pPr>
+            <w:r>
+              <w:t>1</w:t>
+            </w:r>
+          </w:p>
+        </w:tc>
+        <w:tc>
+          <w:tcPr>
+            <w:tcW w:w="2265" w:type="dxa"/>
+          </w:tcPr>
+          <w:p>
+            <w:pPr>
+              <w:jc w:val="center"/>
+            </w:pPr>
+            <w:r>
+              <w:t>5</w:t>
+            </w:r>
+            <w:r>
+              <w:t>%</w:t>
+            </w:r>
+          </w:p>
+        </w:tc>
+        <w:tc>
+          <w:tcPr>
+            <w:tcW w:w="1475" w:type="dxa"/>
+          </w:tcPr>
+          <w:p>
+            <w:pPr>
+              <w:jc w:val="center"/>
+            </w:pPr>
+            <w:r>
+              <w:t>Data1.txt</w:t>
+            </w:r>
+          </w:p>
+        </w:tc>
+        <w:tc>
+          <w:tcPr>
+            <w:tcW w:w="1870" w:type="dxa"/>
+          </w:tcPr>
+          <w:p>
+            <w:pPr>
+              <w:jc w:val="center"/>
+            </w:pPr>
+            <w:r>
+              <w:t>15.79%</w:t>
+            </w:r>
+          </w:p>
+        </w:tc>
+      </w:tr>
+      <w:tr>
+        <w:trPr>
+          <w:jc w:val="center"/>
+        </w:trPr>
+        <w:tc>
+          <w:tcPr>
+            <w:tcW w:w="1870" w:type="dxa"/>
+          </w:tcPr>
+          <w:p>
+            <w:pPr>
+              <w:jc w:val="center"/>
+            </w:pPr>
+            <w:r>
+              <w:t>2</w:t>
+            </w:r>
+          </w:p>
+        </w:tc>
+        <w:tc>
+          <w:tcPr>
+            <w:tcW w:w="2265" w:type="dxa"/>
+          </w:tcPr>
+          <w:p>
+            <w:pPr>
+              <w:jc w:val="center"/>
+            </w:pPr>
+            <w:r>
+              <w:t>1</w:t>
+            </w:r>
+            <w:r>
+              <w:t>0%</w:t>
+            </w:r>
+          </w:p>
+        </w:tc>
+        <w:tc>
+          <w:tcPr>
+            <w:tcW w:w="1475" w:type="dxa"/>
+          </w:tcPr>
+          <w:p>
+            <w:pPr>
+              <w:jc w:val="center"/>
+            </w:pPr>
+            <w:r>
+              <w:t>Data1.txt</w:t>
+            </w:r>
+          </w:p>
+        </w:tc>
+        <w:tc>
+          <w:tcPr>
+            <w:tcW w:w="1870" w:type="dxa"/>
+          </w:tcPr>
+          <w:p>
+            <w:pPr>
+              <w:jc w:val="center"/>
+            </w:pPr>
+            <w:r>
+              <w:t>16.061%</w:t>
+            </w:r>
+            <w:bookmarkStart w:id="0" w:name="_GoBack"/>
+            <w:bookmarkEnd w:id="0"/>
+          </w:p>
+        </w:tc>
+      </w:tr>
+      <w:tr>
+        <w:trPr>
+          <w:jc w:val="center"/>
+        </w:trPr>
+        <w:tc>
+          <w:tcPr>
+            <w:tcW w:w="1870" w:type="dxa"/>
+          </w:tcPr>
+          <w:p>
+            <w:pPr>
+              <w:jc w:val="center"/>
+            </w:pPr>
+            <w:r>
+              <w:t>3</w:t>
+            </w:r>
+          </w:p>
+        </w:tc>
+        <w:tc>
+          <w:tcPr>
+            <w:tcW w:w="2265" w:type="dxa"/>
+          </w:tcPr>
+          <w:p>
+            <w:pPr>
+              <w:jc w:val="center"/>
+            </w:pPr>
+            <w:r>
+              <w:t>15</w:t>
+            </w:r>
+            <w:r>
+              <w:t>%</w:t>
+            </w:r>
+          </w:p>
+        </w:tc>
+        <w:tc>
+          <w:tcPr>
+            <w:tcW w:w="1475" w:type="dxa"/>
+          </w:tcPr>
+          <w:p>
+            <w:pPr>
+              <w:jc w:val="center"/>
+            </w:pPr>
+            <w:r>
+              <w:t>Data1.txt</w:t>
+            </w:r>
+          </w:p>
+        </w:tc>
+        <w:tc>
+          <w:tcPr>
+            <w:tcW w:w="1870" w:type="dxa"/>
+          </w:tcPr>
+          <w:p>
+            <w:pPr>
+              <w:jc w:val="center"/>
+            </w:pPr>
+          </w:p>
+        </w:tc>
+      </w:tr>
+      <w:tr>
+        <w:trPr>
+          <w:jc w:val="center"/>
+        </w:trPr>
+        <w:tc>
+          <w:tcPr>
+            <w:tcW w:w="1870" w:type="dxa"/>
+          </w:tcPr>
+          <w:p>
+            <w:pPr>
+              <w:jc w:val="center"/>
+            </w:pPr>
+            <w:r>
+              <w:t>4</w:t>
+            </w:r>
+          </w:p>
+        </w:tc>
+        <w:tc>
+          <w:tcPr>
+            <w:tcW w:w="2265" w:type="dxa"/>
+          </w:tcPr>
+          <w:p>
+            <w:pPr>
+              <w:jc w:val="center"/>
+            </w:pPr>
+            <w:r>
+              <w:t>2</w:t>
+            </w:r>
+            <w:r>
+              <w:t>0%</w:t>
+            </w:r>
+          </w:p>
+        </w:tc>
+        <w:tc>
+          <w:tcPr>
+            <w:tcW w:w="1475" w:type="dxa"/>
+          </w:tcPr>
+          <w:p>
+            <w:pPr>
+              <w:jc w:val="center"/>
+            </w:pPr>
+            <w:r>
+              <w:t>Data1.txt</w:t>
+            </w:r>
+          </w:p>
+        </w:tc>
+        <w:tc>
+          <w:tcPr>
+            <w:tcW w:w="1870" w:type="dxa"/>
+          </w:tcPr>
+          <w:p>
+            <w:pPr>
+              <w:jc w:val="center"/>
+            </w:pPr>
+          </w:p>
+        </w:tc>
+      </w:tr>
+      <w:tr>
+        <w:trPr>
+          <w:jc w:val="center"/>
+        </w:trPr>
+        <w:tc>
+          <w:tcPr>
+            <w:tcW w:w="1870" w:type="dxa"/>
+          </w:tcPr>
+          <w:p>
+            <w:pPr>
+              <w:jc w:val="center"/>
+            </w:pPr>
+            <w:r>
+              <w:t>5</w:t>
+            </w:r>
+          </w:p>
+        </w:tc>
+        <w:tc>
+          <w:tcPr>
+            <w:tcW w:w="2265" w:type="dxa"/>
+          </w:tcPr>
+          <w:p>
+            <w:pPr>
+              <w:jc w:val="center"/>
+            </w:pPr>
+            <w:r>
+              <w:t>25</w:t>
+            </w:r>
+            <w:r>
+              <w:t>%</w:t>
+            </w:r>
+          </w:p>
+        </w:tc>
+        <w:tc>
+          <w:tcPr>
+            <w:tcW w:w="1475" w:type="dxa"/>
+          </w:tcPr>
+          <w:p>
+            <w:pPr>
+              <w:jc w:val="center"/>
+            </w:pPr>
+            <w:r>
+              <w:t>Data1.txt</w:t>
+            </w:r>
+          </w:p>
+        </w:tc>
+        <w:tc>
+          <w:tcPr>
+            <w:tcW w:w="1870" w:type="dxa"/>
+          </w:tcPr>
+          <w:p>
+            <w:pPr>
+              <w:jc w:val="center"/>
+            </w:pPr>
+          </w:p>
+        </w:tc>
+      </w:tr>
+      <w:tr>
+        <w:trPr>
+          <w:jc w:val="center"/>
+        </w:trPr>
+        <w:tc>
+          <w:tcPr>
+            <w:tcW w:w="1870" w:type="dxa"/>
+          </w:tcPr>
+          <w:p>
+            <w:pPr>
+              <w:jc w:val="center"/>
+            </w:pPr>
+            <w:r>
+              <w:t>6</w:t>
+            </w:r>
+          </w:p>
+        </w:tc>
+        <w:tc>
+          <w:tcPr>
+            <w:tcW w:w="2265" w:type="dxa"/>
+          </w:tcPr>
+          <w:p>
+            <w:pPr>
+              <w:jc w:val="center"/>
+            </w:pPr>
+            <w:r>
+              <w:t>5%</w:t>
+            </w:r>
+          </w:p>
+        </w:tc>
+        <w:tc>
+          <w:tcPr>
+            <w:tcW w:w="1475" w:type="dxa"/>
+          </w:tcPr>
+          <w:p>
+            <w:pPr>
+              <w:jc w:val="center"/>
+            </w:pPr>
+            <w:r>
+              <w:t>D</w:t>
+            </w:r>
+            <w:r>
+              <w:t>ata2</w:t>
+            </w:r>
+            <w:r>
+              <w:t>.txt</w:t>
+            </w:r>
+          </w:p>
+        </w:tc>
+        <w:tc>
+          <w:tcPr>
+            <w:tcW w:w="1870" w:type="dxa"/>
+          </w:tcPr>
+          <w:p>
+            <w:pPr>
+              <w:jc w:val="center"/>
+            </w:pPr>
+          </w:p>
+        </w:tc>
+      </w:tr>
+      <w:tr>
+        <w:trPr>
+          <w:jc w:val="center"/>
+        </w:trPr>
+        <w:tc>
+          <w:tcPr>
+            <w:tcW w:w="1870" w:type="dxa"/>
+          </w:tcPr>
+          <w:p>
+            <w:pPr>
+              <w:jc w:val="center"/>
+            </w:pPr>
+            <w:r>
+              <w:t>7</w:t>
+            </w:r>
+          </w:p>
+        </w:tc>
+        <w:tc>
+          <w:tcPr>
+            <w:tcW w:w="2265" w:type="dxa"/>
+          </w:tcPr>
+          <w:p>
+            <w:pPr>
+              <w:jc w:val="center"/>
+            </w:pPr>
+            <w:r>
+              <w:t>10%</w:t>
+            </w:r>
+          </w:p>
+        </w:tc>
+        <w:tc>
+          <w:tcPr>
+            <w:tcW w:w="1475" w:type="dxa"/>
+          </w:tcPr>
+          <w:p>
+            <w:pPr>
+              <w:jc w:val="center"/>
+            </w:pPr>
+            <w:r>
+              <w:t>Data2</w:t>
+            </w:r>
+            <w:r>
+              <w:t>.txt</w:t>
+            </w:r>
+          </w:p>
+        </w:tc>
+        <w:tc>
+          <w:tcPr>
+            <w:tcW w:w="1870" w:type="dxa"/>
+          </w:tcPr>
+          <w:p>
+            <w:pPr>
+              <w:jc w:val="center"/>
+            </w:pPr>
+          </w:p>
+        </w:tc>
+      </w:tr>
+      <w:tr>
+        <w:trPr>
+          <w:jc w:val="center"/>
+        </w:trPr>
+        <w:tc>
+          <w:tcPr>
+            <w:tcW w:w="1870" w:type="dxa"/>
+          </w:tcPr>
+          <w:p>
+            <w:pPr>
+              <w:jc w:val="center"/>
+            </w:pPr>
+            <w:r>
+              <w:t>8</w:t>
+            </w:r>
+          </w:p>
+        </w:tc>
+        <w:tc>
+          <w:tcPr>
+            <w:tcW w:w="2265" w:type="dxa"/>
+          </w:tcPr>
+          <w:p>
+            <w:pPr>
+              <w:jc w:val="center"/>
+            </w:pPr>
+            <w:r>
+              <w:t>15%</w:t>
+            </w:r>
+          </w:p>
+        </w:tc>
+        <w:tc>
+          <w:tcPr>
+            <w:tcW w:w="1475" w:type="dxa"/>
+          </w:tcPr>
+          <w:p>
+            <w:pPr>
+              <w:jc w:val="center"/>
+            </w:pPr>
+            <w:r>
+              <w:t>D</w:t>
+            </w:r>
+            <w:r>
+              <w:t>ata2</w:t>
+            </w:r>
+            <w:r>
+              <w:t>.txt</w:t>
+            </w:r>
+          </w:p>
+        </w:tc>
+        <w:tc>
+          <w:tcPr>
+            <w:tcW w:w="1870" w:type="dxa"/>
+          </w:tcPr>
+          <w:p>
+            <w:pPr>
+              <w:jc w:val="center"/>
+            </w:pPr>
+          </w:p>
+        </w:tc>
+      </w:tr>
+      <w:tr>
+        <w:trPr>
+          <w:jc w:val="center"/>
+        </w:trPr>
+        <w:tc>
+          <w:tcPr>
+            <w:tcW w:w="1870" w:type="dxa"/>
+          </w:tcPr>
+          <w:p>
+            <w:pPr>
+              <w:jc w:val="center"/>
+            </w:pPr>
+            <w:r>
+              <w:t>9</w:t>
+            </w:r>
+          </w:p>
+        </w:tc>
+        <w:tc>
+          <w:tcPr>
+            <w:tcW w:w="2265" w:type="dxa"/>
+          </w:tcPr>
+          <w:p>
+            <w:pPr>
+              <w:jc w:val="center"/>
+            </w:pPr>
+            <w:r>
+              <w:t>20%</w:t>
+            </w:r>
+          </w:p>
+        </w:tc>
+        <w:tc>
+          <w:tcPr>
+            <w:tcW w:w="1475" w:type="dxa"/>
+          </w:tcPr>
+          <w:p>
+            <w:pPr>
+              <w:jc w:val="center"/>
+            </w:pPr>
+            <w:r>
+              <w:t>Data2</w:t>
+            </w:r>
+            <w:r>
+              <w:t>.txt</w:t>
+            </w:r>
+          </w:p>
+        </w:tc>
+        <w:tc>
+          <w:tcPr>
+            <w:tcW w:w="1870" w:type="dxa"/>
+          </w:tcPr>
+          <w:p>
+            <w:pPr>
+              <w:jc w:val="center"/>
+            </w:pPr>
+          </w:p>
+        </w:tc>
+      </w:tr>
+      <w:tr>
+        <w:trPr>
+          <w:jc w:val="center"/>
+        </w:trPr>
+        <w:tc>
+          <w:tcPr>
+            <w:tcW w:w="1870" w:type="dxa"/>
+          </w:tcPr>
+          <w:p>
+            <w:pPr>
+              <w:jc w:val="center"/>
+            </w:pPr>
+            <w:r>
+              <w:t>10</w:t>
+            </w:r>
+          </w:p>
+        </w:tc>
+        <w:tc>
+          <w:tcPr>
+            <w:tcW w:w="2265" w:type="dxa"/>
+          </w:tcPr>
+          <w:p>
+            <w:pPr>
+              <w:jc w:val="center"/>
+            </w:pPr>
+            <w:r>
+              <w:t>25%</w:t>
+            </w:r>
+          </w:p>
+        </w:tc>
+        <w:tc>
+          <w:tcPr>
+            <w:tcW w:w="1475" w:type="dxa"/>
+          </w:tcPr>
+          <w:p>
+            <w:pPr>
+              <w:jc w:val="center"/>
+            </w:pPr>
+            <w:r>
+              <w:t>D</w:t>
+            </w:r>
+            <w:r>
+              <w:t>ata2</w:t>
+            </w:r>
+            <w:r>
+              <w:t>.txt</w:t>
+            </w:r>
+          </w:p>
+        </w:tc>
+        <w:tc>
+          <w:tcPr>
+            <w:tcW w:w="1870" w:type="dxa"/>
+          </w:tcPr>
+          <w:p>
+            <w:pPr>
+              <w:jc w:val="center"/>
+            </w:pPr>
+          </w:p>
+        </w:tc>
+      </w:tr>
+      <w:tr>
+        <w:trPr>
+          <w:jc w:val="center"/>
+        </w:trPr>
+        <w:tc>
+          <w:tcPr>
+            <w:tcW w:w="1870" w:type="dxa"/>
+          </w:tcPr>
+          <w:p>
+            <w:pPr>
+              <w:jc w:val="center"/>
+            </w:pPr>
+            <w:r>
+              <w:t>1</w:t>
+            </w:r>
+            <w:r>
+              <w:t>1</w:t>
+            </w:r>
+          </w:p>
+        </w:tc>
+        <w:tc>
+          <w:tcPr>
+            <w:tcW w:w="2265" w:type="dxa"/>
+          </w:tcPr>
+          <w:p>
+            <w:pPr>
+              <w:jc w:val="center"/>
+            </w:pPr>
+            <w:r>
+              <w:t>5%</w:t>
+            </w:r>
+          </w:p>
+        </w:tc>
+        <w:tc>
+          <w:tcPr>
+            <w:tcW w:w="1475" w:type="dxa"/>
+          </w:tcPr>
+          <w:p>
+            <w:pPr>
+              <w:jc w:val="center"/>
+            </w:pPr>
+            <w:r>
+              <w:t>D</w:t>
+            </w:r>
+            <w:r>
+              <w:t>ata3</w:t>
+            </w:r>
+            <w:r>
+              <w:t>.txt</w:t>
+            </w:r>
+          </w:p>
+        </w:tc>
+        <w:tc>
+          <w:tcPr>
+            <w:tcW w:w="1870" w:type="dxa"/>
+          </w:tcPr>
+          <w:p>
+            <w:pPr>
+              <w:jc w:val="center"/>
+            </w:pPr>
+          </w:p>
+        </w:tc>
+      </w:tr>
+      <w:tr>
+        <w:trPr>
+          <w:jc w:val="center"/>
+        </w:trPr>
+        <w:tc>
+          <w:tcPr>
+            <w:tcW w:w="1870" w:type="dxa"/>
+          </w:tcPr>
+          <w:p>
+            <w:pPr>
+              <w:jc w:val="center"/>
+            </w:pPr>
+            <w:r>
+              <w:t>1</w:t>
+            </w:r>
+            <w:r>
+              <w:t>2</w:t>
+            </w:r>
+          </w:p>
+        </w:tc>
+        <w:tc>
+          <w:tcPr>
+            <w:tcW w:w="2265" w:type="dxa"/>
+          </w:tcPr>
+          <w:p>
+            <w:pPr>
+              <w:jc w:val="center"/>
+            </w:pPr>
+            <w:r>
+              <w:t>10%</w:t>
+            </w:r>
+          </w:p>
+        </w:tc>
+        <w:tc>
+          <w:tcPr>
+            <w:tcW w:w="1475" w:type="dxa"/>
+          </w:tcPr>
+          <w:p>
+            <w:pPr>
+              <w:jc w:val="center"/>
+            </w:pPr>
+            <w:r>
+              <w:t>Data3</w:t>
+            </w:r>
+            <w:r>
+              <w:t>.txt</w:t>
+            </w:r>
+          </w:p>
+        </w:tc>
+        <w:tc>
+          <w:tcPr>
+            <w:tcW w:w="1870" w:type="dxa"/>
+          </w:tcPr>
+          <w:p>
+            <w:pPr>
+              <w:jc w:val="center"/>
+            </w:pPr>
+          </w:p>
+        </w:tc>
+      </w:tr>
+      <w:tr>
+        <w:trPr>
+          <w:jc w:val="center"/>
+        </w:trPr>
+        <w:tc>
+          <w:tcPr>
+            <w:tcW w:w="1870" w:type="dxa"/>
+          </w:tcPr>
+          <w:p>
+            <w:pPr>
+              <w:jc w:val="center"/>
+            </w:pPr>
+            <w:r>
+              <w:t>1</w:t>
+            </w:r>
+            <w:r>
+              <w:t>3</w:t>
+            </w:r>
+          </w:p>
+        </w:tc>
+        <w:tc>
+          <w:tcPr>
+            <w:tcW w:w="2265" w:type="dxa"/>
+          </w:tcPr>
+          <w:p>
+            <w:pPr>
+              <w:jc w:val="center"/>
+            </w:pPr>
+            <w:r>
+              <w:t>15%</w:t>
+            </w:r>
+          </w:p>
+        </w:tc>
+        <w:tc>
+          <w:tcPr>
+            <w:tcW w:w="1475" w:type="dxa"/>
+          </w:tcPr>
+          <w:p>
+            <w:pPr>
+              <w:jc w:val="center"/>
+            </w:pPr>
+            <w:r>
+              <w:t>D</w:t>
+            </w:r>
+            <w:r>
+              <w:t>ata3</w:t>
+            </w:r>
+            <w:r>
+              <w:t>.txt</w:t>
+            </w:r>
+          </w:p>
+        </w:tc>
+        <w:tc>
+          <w:tcPr>
+            <w:tcW w:w="1870" w:type="dxa"/>
+          </w:tcPr>
+          <w:p>
+            <w:pPr>
+              <w:jc w:val="center"/>
+            </w:pPr>
+          </w:p>
+        </w:tc>
+      </w:tr>
+      <w:tr>
+        <w:trPr>
+          <w:jc w:val="center"/>
+        </w:trPr>
+        <w:tc>
+          <w:tcPr>
+            <w:tcW w:w="1870" w:type="dxa"/>
+          </w:tcPr>
+          <w:p>
+            <w:pPr>
+              <w:jc w:val="center"/>
+            </w:pPr>
+            <w:r>
+              <w:t>1</w:t>
+            </w:r>
+            <w:r>
+              <w:t>4</w:t>
+            </w:r>
+          </w:p>
+        </w:tc>
+        <w:tc>
+          <w:tcPr>
+            <w:tcW w:w="2265" w:type="dxa"/>
+          </w:tcPr>
+          <w:p>
+            <w:pPr>
+              <w:jc w:val="center"/>
+            </w:pPr>
+            <w:r>
+              <w:t>20%</w:t>
+            </w:r>
+          </w:p>
+        </w:tc>
+        <w:tc>
+          <w:tcPr>
+            <w:tcW w:w="1475" w:type="dxa"/>
+          </w:tcPr>
+          <w:p>
+            <w:pPr>
+              <w:jc w:val="center"/>
+            </w:pPr>
+            <w:r>
+              <w:t>Data3</w:t>
+            </w:r>
+            <w:r>
+              <w:t>.txt</w:t>
+            </w:r>
+          </w:p>
+        </w:tc>
+        <w:tc>
+          <w:tcPr>
+            <w:tcW w:w="1870" w:type="dxa"/>
+          </w:tcPr>
+          <w:p>
+            <w:pPr>
+              <w:jc w:val="center"/>
+            </w:pPr>
+          </w:p>
+        </w:tc>
+      </w:tr>
+      <w:tr>
+        <w:trPr>
+          <w:jc w:val="center"/>
+        </w:trPr>
+        <w:tc>
+          <w:tcPr>
+            <w:tcW w:w="1870" w:type="dxa"/>
+          </w:tcPr>
+          <w:p>
+            <w:pPr>
+              <w:jc w:val="center"/>
+            </w:pPr>
+            <w:r>
+              <w:t>1</w:t>
+            </w:r>
+            <w:r>
+              <w:t>5</w:t>
+            </w:r>
+          </w:p>
+        </w:tc>
+        <w:tc>
+          <w:tcPr>
+            <w:tcW w:w="2265" w:type="dxa"/>
+          </w:tcPr>
+          <w:p>
+            <w:pPr>
+              <w:jc w:val="center"/>
+            </w:pPr>
+            <w:r>
+              <w:t>25%</w:t>
+            </w:r>
+          </w:p>
+        </w:tc>
+        <w:tc>
+          <w:tcPr>
+            <w:tcW w:w="1475" w:type="dxa"/>
+          </w:tcPr>
+          <w:p>
+            <w:pPr>
+              <w:jc w:val="center"/>
+            </w:pPr>
+            <w:r>
+              <w:t>D</w:t>
+            </w:r>
+            <w:r>
+              <w:t>ata3</w:t>
+            </w:r>
+            <w:r>
+              <w:t>.txt</w:t>
+            </w:r>
+          </w:p>
+        </w:tc>
+        <w:tc>
+          <w:tcPr>
+            <w:tcW w:w="1870" w:type="dxa"/>
+          </w:tcPr>
+          <w:p>
+            <w:pPr>
+              <w:jc w:val="center"/>
+            </w:pPr>
+          </w:p>
+        </w:tc>
+      </w:tr>
+      <w:tr>
+        <w:trPr>
+          <w:jc w:val="center"/>
+        </w:trPr>
+        <w:tc>
+          <w:tcPr>
+            <w:tcW w:w="1870" w:type="dxa"/>
+          </w:tcPr>
+          <w:p>
+            <w:pPr>
+              <w:jc w:val="center"/>
+            </w:pPr>
+            <w:r>
+              <w:t>1</w:t>
+            </w:r>
+            <w:r>
+              <w:t>6</w:t>
+            </w:r>
+          </w:p>
+        </w:tc>
+        <w:tc>
+          <w:tcPr>
+            <w:tcW w:w="2265" w:type="dxa"/>
+          </w:tcPr>
+          <w:p>
+            <w:pPr>
+              <w:jc w:val="center"/>
+            </w:pPr>
+            <w:r>
+              <w:t>5%</w:t>
+            </w:r>
+          </w:p>
+        </w:tc>
+        <w:tc>
+          <w:tcPr>
+            <w:tcW w:w="1475" w:type="dxa"/>
+          </w:tcPr>
+          <w:p>
+            <w:pPr>
+              <w:jc w:val="center"/>
+            </w:pPr>
+            <w:r>
+              <w:t>D</w:t>
+            </w:r>
+            <w:r>
+              <w:t>ata4</w:t>
+            </w:r>
+            <w:r>
+              <w:t>.txt</w:t>
+            </w:r>
+          </w:p>
+        </w:tc>
+        <w:tc>
+          <w:tcPr>
+            <w:tcW w:w="1870" w:type="dxa"/>
+          </w:tcPr>
+          <w:p>
+            <w:pPr>
+              <w:jc w:val="center"/>
+            </w:pPr>
+          </w:p>
+        </w:tc>
+      </w:tr>
+      <w:tr>
+        <w:trPr>
+          <w:jc w:val="center"/>
+        </w:trPr>
+        <w:tc>
+          <w:tcPr>
+            <w:tcW w:w="1870" w:type="dxa"/>
+          </w:tcPr>
+          <w:p>
+            <w:pPr>
+              <w:jc w:val="center"/>
+            </w:pPr>
+            <w:r>
+              <w:t>17</w:t>
+            </w:r>
+          </w:p>
+        </w:tc>
+        <w:tc>
+          <w:tcPr>
+            <w:tcW w:w="2265" w:type="dxa"/>
+          </w:tcPr>
+          <w:p>
+            <w:pPr>
+              <w:jc w:val="center"/>
+            </w:pPr>
+            <w:r>
+              <w:t>10%</w:t>
+            </w:r>
+          </w:p>
+        </w:tc>
+        <w:tc>
+          <w:tcPr>
+            <w:tcW w:w="1475" w:type="dxa"/>
+          </w:tcPr>
+          <w:p>
+            <w:pPr>
+              <w:jc w:val="center"/>
+            </w:pPr>
+            <w:r>
+              <w:t>Data4</w:t>
+            </w:r>
+            <w:r>
+              <w:t>.txt</w:t>
+            </w:r>
+          </w:p>
+        </w:tc>
+        <w:tc>
+          <w:tcPr>
+            <w:tcW w:w="1870" w:type="dxa"/>
+          </w:tcPr>
+          <w:p>
+            <w:pPr>
+              <w:jc w:val="center"/>
+            </w:pPr>
+          </w:p>
+        </w:tc>
+      </w:tr>
+      <w:tr>
+        <w:trPr>
+          <w:jc w:val="center"/>
+        </w:trPr>
+        <w:tc>
+          <w:tcPr>
+            <w:tcW w:w="1870" w:type="dxa"/>
+          </w:tcPr>
+          <w:p>
+            <w:pPr>
+              <w:jc w:val="center"/>
+            </w:pPr>
+            <w:r>
+              <w:t>18</w:t>
+            </w:r>
+          </w:p>
+        </w:tc>
+        <w:tc>
+          <w:tcPr>
+            <w:tcW w:w="2265" w:type="dxa"/>
+          </w:tcPr>
+          <w:p>
+            <w:pPr>
+              <w:jc w:val="center"/>
+            </w:pPr>
+            <w:r>
+              <w:t>15%</w:t>
+            </w:r>
+          </w:p>
+        </w:tc>
+        <w:tc>
+          <w:tcPr>
+            <w:tcW w:w="1475" w:type="dxa"/>
+          </w:tcPr>
+          <w:p>
+            <w:pPr>
+              <w:jc w:val="center"/>
+            </w:pPr>
+            <w:r>
+              <w:t>D</w:t>
+            </w:r>
+            <w:r>
+              <w:t>ata4</w:t>
+            </w:r>
+            <w:r>
+              <w:t>.txt</w:t>
+            </w:r>
+          </w:p>
+        </w:tc>
+        <w:tc>
+          <w:tcPr>
+            <w:tcW w:w="1870" w:type="dxa"/>
+          </w:tcPr>
+          <w:p>
+            <w:pPr>
+              <w:jc w:val="center"/>
+            </w:pPr>
+          </w:p>
+        </w:tc>
+      </w:tr>
+      <w:tr>
+        <w:trPr>
+          <w:jc w:val="center"/>
+        </w:trPr>
+        <w:tc>
+          <w:tcPr>
+            <w:tcW w:w="1870" w:type="dxa"/>
+          </w:tcPr>
+          <w:p>
+            <w:pPr>
+              <w:jc w:val="center"/>
+            </w:pPr>
+            <w:r>
+              <w:t>19</w:t>
+            </w:r>
+          </w:p>
+        </w:tc>
+        <w:tc>
+          <w:tcPr>
+            <w:tcW w:w="2265" w:type="dxa"/>
+          </w:tcPr>
+          <w:p>
+            <w:pPr>
+              <w:jc w:val="center"/>
+            </w:pPr>
+            <w:r>
+              <w:t>20%</w:t>
+            </w:r>
+          </w:p>
+        </w:tc>
+        <w:tc>
+          <w:tcPr>
+            <w:tcW w:w="1475" w:type="dxa"/>
+          </w:tcPr>
+          <w:p>
+            <w:pPr>
+              <w:jc w:val="center"/>
+            </w:pPr>
+            <w:r>
+              <w:t>Data4</w:t>
+            </w:r>
+            <w:r>
+              <w:t>.txt</w:t>
+            </w:r>
+          </w:p>
+        </w:tc>
+        <w:tc>
+          <w:tcPr>
+            <w:tcW w:w="1870" w:type="dxa"/>
+          </w:tcPr>
+          <w:p>
+            <w:pPr>
+              <w:jc w:val="center"/>
+            </w:pPr>
+          </w:p>
+        </w:tc>
+      </w:tr>
+      <w:tr>
+        <w:trPr>
+          <w:jc w:val="center"/>
+        </w:trPr>
+        <w:tc>
+          <w:tcPr>
+            <w:tcW w:w="1870" w:type="dxa"/>
+          </w:tcPr>
+          <w:p>
+            <w:pPr>
+              <w:jc w:val="center"/>
+            </w:pPr>
+            <w:r>
+              <w:t>20</w:t>
+            </w:r>
+          </w:p>
+        </w:tc>
+        <w:tc>
+          <w:tcPr>
+            <w:tcW w:w="2265" w:type="dxa"/>
+          </w:tcPr>
+          <w:p>
+            <w:pPr>
+              <w:jc w:val="center"/>
+            </w:pPr>
+            <w:r>
+              <w:t>25%</w:t>
+            </w:r>
+          </w:p>
+        </w:tc>
+        <w:tc>
+          <w:tcPr>
+            <w:tcW w:w="1475" w:type="dxa"/>
+          </w:tcPr>
+          <w:p>
+            <w:pPr>
+              <w:jc w:val="center"/>
+            </w:pPr>
+            <w:r>
+              <w:t>D</w:t>
+            </w:r>
+            <w:r>
+              <w:t>ata4</w:t>
+            </w:r>
+            <w:r>
+              <w:t>.txt</w:t>
+            </w:r>
+          </w:p>
+        </w:tc>
+        <w:tc>
+          <w:tcPr>
+            <w:tcW w:w="1870" w:type="dxa"/>
+          </w:tcPr>
+          <w:p>
+            <w:pPr>
+              <w:jc w:val="center"/>
+            </w:pPr>
+          </w:p>
+        </w:tc>
+      </w:tr>
+      <w:tr>
+        <w:trPr>
+          <w:jc w:val="center"/>
+        </w:trPr>
+        <w:tc>
+          <w:tcPr>
+            <w:tcW w:w="1870" w:type="dxa"/>
+          </w:tcPr>
+          <w:p>
+            <w:pPr>
+              <w:jc w:val="center"/>
+            </w:pPr>
+            <w:r>
+              <w:t>21</w:t>
+            </w:r>
+          </w:p>
+        </w:tc>
+        <w:tc>
+          <w:tcPr>
+            <w:tcW w:w="2265" w:type="dxa"/>
+          </w:tcPr>
+          <w:p>
+            <w:pPr>
+              <w:jc w:val="center"/>
+            </w:pPr>
+            <w:r>
+              <w:t>5%</w:t>
+            </w:r>
+          </w:p>
+        </w:tc>
+        <w:tc>
+          <w:tcPr>
+            <w:tcW w:w="1475" w:type="dxa"/>
+          </w:tcPr>
+          <w:p>
+            <w:pPr>
+              <w:jc w:val="center"/>
+            </w:pPr>
+            <w:r>
+              <w:t>D</w:t>
+            </w:r>
+            <w:r>
+              <w:t>ata5</w:t>
+            </w:r>
+            <w:r>
+              <w:t>.txt</w:t>
+            </w:r>
+          </w:p>
+        </w:tc>
+        <w:tc>
+          <w:tcPr>
+            <w:tcW w:w="1870" w:type="dxa"/>
+          </w:tcPr>
+          <w:p>
+            <w:pPr>
+              <w:jc w:val="center"/>
+            </w:pPr>
+          </w:p>
+        </w:tc>
+      </w:tr>
+      <w:tr>
+        <w:trPr>
+          <w:jc w:val="center"/>
+        </w:trPr>
+        <w:tc>
+          <w:tcPr>
+            <w:tcW w:w="1870" w:type="dxa"/>
+          </w:tcPr>
+          <w:p>
+            <w:pPr>
+              <w:jc w:val="center"/>
+            </w:pPr>
+            <w:r>
+              <w:t>22</w:t>
+            </w:r>
+          </w:p>
+        </w:tc>
+        <w:tc>
+          <w:tcPr>
+            <w:tcW w:w="2265" w:type="dxa"/>
+          </w:tcPr>
+          <w:p>
+            <w:pPr>
+              <w:jc w:val="center"/>
+            </w:pPr>
+            <w:r>
+              <w:t>10%</w:t>
+            </w:r>
+          </w:p>
+        </w:tc>
+        <w:tc>
+          <w:tcPr>
+            <w:tcW w:w="1475" w:type="dxa"/>
+          </w:tcPr>
+          <w:p>
+            <w:pPr>
+              <w:jc w:val="center"/>
+            </w:pPr>
+            <w:r>
+              <w:t>Data5</w:t>
+            </w:r>
+            <w:r>
+              <w:t>.txt</w:t>
+            </w:r>
+          </w:p>
+        </w:tc>
+        <w:tc>
+          <w:tcPr>
+            <w:tcW w:w="1870" w:type="dxa"/>
+          </w:tcPr>
+          <w:p>
+            <w:pPr>
+              <w:jc w:val="center"/>
+            </w:pPr>
+          </w:p>
+        </w:tc>
+      </w:tr>
+      <w:tr>
+        <w:trPr>
+          <w:jc w:val="center"/>
+        </w:trPr>
+        <w:tc>
+          <w:tcPr>
+            <w:tcW w:w="1870" w:type="dxa"/>
+          </w:tcPr>
+          <w:p>
+            <w:pPr>
+              <w:jc w:val="center"/>
+            </w:pPr>
+            <w:r>
+              <w:t>23</w:t>
+            </w:r>
+          </w:p>
+        </w:tc>
+        <w:tc>
+          <w:tcPr>
+            <w:tcW w:w="2265" w:type="dxa"/>
+          </w:tcPr>
+          <w:p>
+            <w:pPr>
+              <w:jc w:val="center"/>
+            </w:pPr>
+            <w:r>
+              <w:t>15%</w:t>
+            </w:r>
+          </w:p>
+        </w:tc>
+        <w:tc>
+          <w:tcPr>
+            <w:tcW w:w="1475" w:type="dxa"/>
+          </w:tcPr>
+          <w:p>
+            <w:pPr>
+              <w:jc w:val="center"/>
+            </w:pPr>
+            <w:r>
+              <w:t>D</w:t>
+            </w:r>
+            <w:r>
+              <w:t>ata5</w:t>
+            </w:r>
+            <w:r>
+              <w:t>.txt</w:t>
+            </w:r>
+          </w:p>
+        </w:tc>
+        <w:tc>
+          <w:tcPr>
+            <w:tcW w:w="1870" w:type="dxa"/>
+          </w:tcPr>
+          <w:p>
+            <w:pPr>
+              <w:jc w:val="center"/>
+            </w:pPr>
+          </w:p>
+        </w:tc>
+      </w:tr>
+      <w:tr>
+        <w:trPr>
+          <w:jc w:val="center"/>
+        </w:trPr>
+        <w:tc>
+          <w:tcPr>
+            <w:tcW w:w="1870" w:type="dxa"/>
+          </w:tcPr>
+          <w:p>
+            <w:pPr>
+              <w:jc w:val="center"/>
+            </w:pPr>
+            <w:r>
+              <w:t>24</w:t>
+            </w:r>
+          </w:p>
+        </w:tc>
+        <w:tc>
+          <w:tcPr>
+            <w:tcW w:w="2265" w:type="dxa"/>
+          </w:tcPr>
+          <w:p>
+            <w:pPr>
+              <w:jc w:val="center"/>
+            </w:pPr>
+            <w:r>
+              <w:t>20%</w:t>
+            </w:r>
+          </w:p>
+        </w:tc>
+        <w:tc>
+          <w:tcPr>
+            <w:tcW w:w="1475" w:type="dxa"/>
+          </w:tcPr>
+          <w:p>
+            <w:pPr>
+              <w:jc w:val="center"/>
+            </w:pPr>
+            <w:r>
+              <w:t>Data5</w:t>
+            </w:r>
+            <w:r>
+              <w:t>.txt</w:t>
+            </w:r>
+          </w:p>
+        </w:tc>
+        <w:tc>
+          <w:tcPr>
+            <w:tcW w:w="1870" w:type="dxa"/>
+          </w:tcPr>
+          <w:p>
+            <w:pPr>
+              <w:jc w:val="center"/>
+            </w:pPr>
+          </w:p>
+        </w:tc>
+      </w:tr>
+      <w:tr>
+        <w:trPr>
+          <w:jc w:val="center"/>
+        </w:trPr>
+        <w:tc>
+          <w:tcPr>
+            <w:tcW w:w="1870" w:type="dxa"/>
+          </w:tcPr>
+          <w:p>
+            <w:pPr>
+              <w:jc w:val="center"/>
+            </w:pPr>
+            <w:r>
+              <w:t>25</w:t>
+            </w:r>
+          </w:p>
+        </w:tc>
+        <w:tc>
+          <w:tcPr>
+            <w:tcW w:w="2265" w:type="dxa"/>
+          </w:tcPr>
+          <w:p>
+            <w:pPr>
+              <w:jc w:val="center"/>
+            </w:pPr>
+            <w:r>
+              <w:t>25%</w:t>
+            </w:r>
+          </w:p>
+        </w:tc>
+        <w:tc>
+          <w:tcPr>
+            <w:tcW w:w="1475" w:type="dxa"/>
+          </w:tcPr>
+          <w:p>
+            <w:pPr>
+              <w:jc w:val="center"/>
+            </w:pPr>
+            <w:r>
+              <w:t>D</w:t>
+            </w:r>
+            <w:r>
+              <w:t>ata5</w:t>
+            </w:r>
+            <w:r>
+              <w:t>.txt</w:t>
+            </w:r>
+          </w:p>
+        </w:tc>
+        <w:tc>
+          <w:tcPr>
+            <w:tcW w:w="1870" w:type="dxa"/>
+          </w:tcPr>
+          <w:p>
+            <w:pPr>
+              <w:jc w:val="center"/>
+            </w:pPr>
+          </w:p>
+        </w:tc>
+      </w:tr>
+    </w:tbl>
     <w:p/>
     <w:p/>
     <w:p/>
@@ -60,6 +1632,7 @@
         <w:rPr>
           <w:u w:val="single"/>
         </w:rPr>
+        <w:lastRenderedPageBreak/>
         <w:t>Experiment 2: Hidden Layer Count and Error Rate</w:t>
       </w:r>
     </w:p>
@@ -123,8 +1696,6 @@
       <w:r>
         <w:t>or this assignment, however we recognize there are classification problems in Computer Science that require multi-attribute output.</w:t>
       </w:r>
-      <w:bookmarkStart w:id="0" w:name="_GoBack"/>
-      <w:bookmarkEnd w:id="0"/>
     </w:p>
     <w:sectPr>
       <w:pgSz w:w="12240" w:h="15840"/>
@@ -137,7 +1708,7 @@
 </file>
 
 <file path=word/styles.xml><?xml version="1.0" encoding="utf-8"?>
-<w:styles xmlns:mc="http://schemas.openxmlformats.org/markup-compatibility/2006" xmlns:r="http://schemas.openxmlformats.org/officeDocument/2006/relationships" xmlns:w="http://schemas.openxmlformats.org/wordprocessingml/2006/main" xmlns:w14="http://schemas.microsoft.com/office/word/2010/wordml" xmlns:w15="http://schemas.microsoft.com/office/word/2012/wordml" mc:Ignorable="w14 w15">
+<w:styles xmlns:mc="http://schemas.openxmlformats.org/markup-compatibility/2006" xmlns:r="http://schemas.openxmlformats.org/officeDocument/2006/relationships" xmlns:w="http://schemas.openxmlformats.org/wordprocessingml/2006/main" xmlns:w14="http://schemas.microsoft.com/office/word/2010/wordml" xmlns:w15="http://schemas.microsoft.com/office/word/2012/wordml" xmlns:w16se="http://schemas.microsoft.com/office/word/2015/wordml/symex" mc:Ignorable="w14 w15 w16se">
   <w:docDefaults>
     <w:rPrDefault>
       <w:rPr>
@@ -149,7 +1720,7 @@
     </w:rPrDefault>
     <w:pPrDefault/>
   </w:docDefaults>
-  <w:latentStyles w:defLockedState="0" w:defUIPriority="99" w:defSemiHidden="0" w:defUnhideWhenUsed="0" w:defQFormat="0" w:count="380">
+  <w:latentStyles w:defLockedState="0" w:defUIPriority="99" w:defSemiHidden="0" w:defUnhideWhenUsed="0" w:defQFormat="0" w:count="371">
     <w:lsdException w:name="Normal" w:uiPriority="0" w:qFormat="1"/>
     <w:lsdException w:name="heading 1" w:uiPriority="9" w:qFormat="1"/>
     <w:lsdException w:name="heading 2" w:semiHidden="1" w:uiPriority="9" w:unhideWhenUsed="1" w:qFormat="1"/>
@@ -306,15 +1877,6 @@
     <w:lsdException w:name="Balloon Text" w:semiHidden="1" w:unhideWhenUsed="1"/>
     <w:lsdException w:name="Table Grid" w:uiPriority="39"/>
     <w:lsdException w:name="Table Theme" w:semiHidden="1" w:unhideWhenUsed="1"/>
-    <w:lsdException w:name="Note Level 1" w:semiHidden="1" w:unhideWhenUsed="1"/>
-    <w:lsdException w:name="Note Level 2" w:semiHidden="1" w:unhideWhenUsed="1"/>
-    <w:lsdException w:name="Note Level 3" w:semiHidden="1" w:unhideWhenUsed="1"/>
-    <w:lsdException w:name="Note Level 4" w:semiHidden="1" w:unhideWhenUsed="1"/>
-    <w:lsdException w:name="Note Level 5" w:semiHidden="1" w:unhideWhenUsed="1"/>
-    <w:lsdException w:name="Note Level 6" w:semiHidden="1" w:unhideWhenUsed="1"/>
-    <w:lsdException w:name="Note Level 7" w:semiHidden="1" w:unhideWhenUsed="1"/>
-    <w:lsdException w:name="Note Level 8" w:semiHidden="1" w:unhideWhenUsed="1"/>
-    <w:lsdException w:name="Note Level 9" w:semiHidden="1" w:unhideWhenUsed="1"/>
     <w:lsdException w:name="Placeholder Text" w:semiHidden="1"/>
     <w:lsdException w:name="No Spacing" w:uiPriority="1" w:qFormat="1"/>
     <w:lsdException w:name="Light Shading" w:uiPriority="60"/>
@@ -561,6 +2123,22 @@
     <w:uiPriority w:val="99"/>
     <w:semiHidden/>
     <w:unhideWhenUsed/>
+  </w:style>
+  <w:style w:type="table" w:styleId="TableGrid">
+    <w:name w:val="Table Grid"/>
+    <w:basedOn w:val="TableNormal"/>
+    <w:uiPriority w:val="39"/>
+    <w:rsid w:val="000F0A45"/>
+    <w:tblPr>
+      <w:tblBorders>
+        <w:top w:val="single" w:sz="4" w:space="0" w:color="auto"/>
+        <w:left w:val="single" w:sz="4" w:space="0" w:color="auto"/>
+        <w:bottom w:val="single" w:sz="4" w:space="0" w:color="auto"/>
+        <w:right w:val="single" w:sz="4" w:space="0" w:color="auto"/>
+        <w:insideH w:val="single" w:sz="4" w:space="0" w:color="auto"/>
+        <w:insideV w:val="single" w:sz="4" w:space="0" w:color="auto"/>
+      </w:tblBorders>
+    </w:tblPr>
   </w:style>
 </w:styles>
 </file>

</xml_diff>

<commit_message>
Removed unnecessary files, and updated writeup
</commit_message>
<xml_diff>
--- a/writeup.docx
+++ b/writeup.docx
@@ -1,6 +1,6 @@
 
 <file path=word/document.xml><?xml version="1.0" encoding="utf-8"?>
-<w:document xmlns:wpc="http://schemas.microsoft.com/office/word/2010/wordprocessingCanvas" xmlns:cx="http://schemas.microsoft.com/office/drawing/2014/chartex" xmlns:cx1="http://schemas.microsoft.com/office/drawing/2015/9/8/chartex" xmlns:mc="http://schemas.openxmlformats.org/markup-compatibility/2006" xmlns:o="urn:schemas-microsoft-com:office:office" xmlns:r="http://schemas.openxmlformats.org/officeDocument/2006/relationships" xmlns:m="http://schemas.openxmlformats.org/officeDocument/2006/math" xmlns:v="urn:schemas-microsoft-com:vml" xmlns:wp14="http://schemas.microsoft.com/office/word/2010/wordprocessingDrawing" xmlns:wp="http://schemas.openxmlformats.org/drawingml/2006/wordprocessingDrawing" xmlns:w10="urn:schemas-microsoft-com:office:word" xmlns:w="http://schemas.openxmlformats.org/wordprocessingml/2006/main" xmlns:w14="http://schemas.microsoft.com/office/word/2010/wordml" xmlns:w15="http://schemas.microsoft.com/office/word/2012/wordml" xmlns:w16se="http://schemas.microsoft.com/office/word/2015/wordml/symex" xmlns:wpg="http://schemas.microsoft.com/office/word/2010/wordprocessingGroup" xmlns:wpi="http://schemas.microsoft.com/office/word/2010/wordprocessingInk" xmlns:wne="http://schemas.microsoft.com/office/word/2006/wordml" xmlns:wps="http://schemas.microsoft.com/office/word/2010/wordprocessingShape" mc:Ignorable="w14 w15 w16se wp14">
+<w:document xmlns:wpc="http://schemas.microsoft.com/office/word/2010/wordprocessingCanvas" xmlns:mo="http://schemas.microsoft.com/office/mac/office/2008/main" xmlns:mc="http://schemas.openxmlformats.org/markup-compatibility/2006" xmlns:mv="urn:schemas-microsoft-com:mac:vml" xmlns:o="urn:schemas-microsoft-com:office:office" xmlns:r="http://schemas.openxmlformats.org/officeDocument/2006/relationships" xmlns:m="http://schemas.openxmlformats.org/officeDocument/2006/math" xmlns:v="urn:schemas-microsoft-com:vml" xmlns:wp14="http://schemas.microsoft.com/office/word/2010/wordprocessingDrawing" xmlns:wp="http://schemas.openxmlformats.org/drawingml/2006/wordprocessingDrawing" xmlns:w10="urn:schemas-microsoft-com:office:word" xmlns:w="http://schemas.openxmlformats.org/wordprocessingml/2006/main" xmlns:w14="http://schemas.microsoft.com/office/word/2010/wordml" xmlns:w15="http://schemas.microsoft.com/office/word/2012/wordml" xmlns:wpg="http://schemas.microsoft.com/office/word/2010/wordprocessingGroup" xmlns:wpi="http://schemas.microsoft.com/office/word/2010/wordprocessingInk" xmlns:wne="http://schemas.microsoft.com/office/word/2006/wordml" xmlns:wps="http://schemas.microsoft.com/office/word/2010/wordprocessingShape" mc:Ignorable="w14 w15 wp14">
   <w:body>
     <w:p>
       <w:r>
@@ -17,7 +17,6 @@
         <w:t>February 1, 2016</w:t>
       </w:r>
     </w:p>
-    <w:p/>
     <w:p>
       <w:pPr>
         <w:jc w:val="center"/>
@@ -45,7 +44,6 @@
         <w:jc w:val="center"/>
       </w:pPr>
     </w:p>
-    <w:p/>
     <w:p>
       <w:r>
         <w:rPr>
@@ -57,7 +55,13 @@
     <w:p/>
     <w:p>
       <w:r>
-        <w:t>For this experiment, since our current implementation pulls the first x% of data out to train with, we randomized the lines in the input files to get a different data set for each iteration.</w:t>
+        <w:t xml:space="preserve">For this experiment, since our current implementation pulls the first x% of data </w:t>
+      </w:r>
+      <w:r>
+        <w:t>with which</w:t>
+      </w:r>
+      <w:r>
+        <w:t xml:space="preserve"> to train, we randomized the lines in the input files to get a different data set for each iteration.</w:t>
       </w:r>
     </w:p>
     <w:p>
@@ -502,13 +506,7 @@
               <w:jc w:val="center"/>
             </w:pPr>
             <w:r>
-              <w:t>D</w:t>
-            </w:r>
-            <w:r>
-              <w:t>ata2</w:t>
-            </w:r>
-            <w:r>
-              <w:t>.txt</w:t>
+              <w:t>Data2.txt</w:t>
             </w:r>
           </w:p>
         </w:tc>
@@ -565,10 +563,7 @@
               <w:jc w:val="center"/>
             </w:pPr>
             <w:r>
-              <w:t>Data2</w:t>
-            </w:r>
-            <w:r>
-              <w:t>.txt</w:t>
+              <w:t>Data2.txt</w:t>
             </w:r>
           </w:p>
         </w:tc>
@@ -625,13 +620,7 @@
               <w:jc w:val="center"/>
             </w:pPr>
             <w:r>
-              <w:t>D</w:t>
-            </w:r>
-            <w:r>
-              <w:t>ata2</w:t>
-            </w:r>
-            <w:r>
-              <w:t>.txt</w:t>
+              <w:t>Data2.txt</w:t>
             </w:r>
           </w:p>
         </w:tc>
@@ -688,10 +677,7 @@
               <w:jc w:val="center"/>
             </w:pPr>
             <w:r>
-              <w:t>Data2</w:t>
-            </w:r>
-            <w:r>
-              <w:t>.txt</w:t>
+              <w:t>Data2.txt</w:t>
             </w:r>
           </w:p>
         </w:tc>
@@ -748,13 +734,7 @@
               <w:jc w:val="center"/>
             </w:pPr>
             <w:r>
-              <w:t>D</w:t>
-            </w:r>
-            <w:r>
-              <w:t>ata2</w:t>
-            </w:r>
-            <w:r>
-              <w:t>.txt</w:t>
+              <w:t>Data2.txt</w:t>
             </w:r>
           </w:p>
         </w:tc>
@@ -785,10 +765,7 @@
               <w:jc w:val="center"/>
             </w:pPr>
             <w:r>
-              <w:t>1</w:t>
-            </w:r>
-            <w:r>
-              <w:t>1</w:t>
+              <w:t>11</w:t>
             </w:r>
           </w:p>
         </w:tc>
@@ -814,13 +791,7 @@
               <w:jc w:val="center"/>
             </w:pPr>
             <w:r>
-              <w:t>D</w:t>
-            </w:r>
-            <w:r>
-              <w:t>ata3</w:t>
-            </w:r>
-            <w:r>
-              <w:t>.txt</w:t>
+              <w:t>Data3.txt</w:t>
             </w:r>
           </w:p>
         </w:tc>
@@ -851,10 +822,7 @@
               <w:jc w:val="center"/>
             </w:pPr>
             <w:r>
-              <w:t>1</w:t>
-            </w:r>
-            <w:r>
-              <w:t>2</w:t>
+              <w:t>12</w:t>
             </w:r>
           </w:p>
         </w:tc>
@@ -880,10 +848,7 @@
               <w:jc w:val="center"/>
             </w:pPr>
             <w:r>
-              <w:t>Data3</w:t>
-            </w:r>
-            <w:r>
-              <w:t>.txt</w:t>
+              <w:t>Data3.txt</w:t>
             </w:r>
           </w:p>
         </w:tc>
@@ -914,10 +879,7 @@
               <w:jc w:val="center"/>
             </w:pPr>
             <w:r>
-              <w:t>1</w:t>
-            </w:r>
-            <w:r>
-              <w:t>3</w:t>
+              <w:t>13</w:t>
             </w:r>
           </w:p>
         </w:tc>
@@ -943,13 +905,7 @@
               <w:jc w:val="center"/>
             </w:pPr>
             <w:r>
-              <w:t>D</w:t>
-            </w:r>
-            <w:r>
-              <w:t>ata3</w:t>
-            </w:r>
-            <w:r>
-              <w:t>.txt</w:t>
+              <w:t>Data3.txt</w:t>
             </w:r>
           </w:p>
         </w:tc>
@@ -980,10 +936,7 @@
               <w:jc w:val="center"/>
             </w:pPr>
             <w:r>
-              <w:t>1</w:t>
-            </w:r>
-            <w:r>
-              <w:t>4</w:t>
+              <w:t>14</w:t>
             </w:r>
           </w:p>
         </w:tc>
@@ -1009,10 +962,7 @@
               <w:jc w:val="center"/>
             </w:pPr>
             <w:r>
-              <w:t>Data3</w:t>
-            </w:r>
-            <w:r>
-              <w:t>.txt</w:t>
+              <w:t>Data3.txt</w:t>
             </w:r>
           </w:p>
         </w:tc>
@@ -1043,10 +993,7 @@
               <w:jc w:val="center"/>
             </w:pPr>
             <w:r>
-              <w:t>1</w:t>
-            </w:r>
-            <w:r>
-              <w:t>5</w:t>
+              <w:t>15</w:t>
             </w:r>
           </w:p>
         </w:tc>
@@ -1072,13 +1019,7 @@
               <w:jc w:val="center"/>
             </w:pPr>
             <w:r>
-              <w:t>D</w:t>
-            </w:r>
-            <w:r>
-              <w:t>ata3</w:t>
-            </w:r>
-            <w:r>
-              <w:t>.txt</w:t>
+              <w:t>Data3.txt</w:t>
             </w:r>
           </w:p>
         </w:tc>
@@ -1109,10 +1050,7 @@
               <w:jc w:val="center"/>
             </w:pPr>
             <w:r>
-              <w:t>1</w:t>
-            </w:r>
-            <w:r>
-              <w:t>6</w:t>
+              <w:t>16</w:t>
             </w:r>
           </w:p>
         </w:tc>
@@ -1138,13 +1076,7 @@
               <w:jc w:val="center"/>
             </w:pPr>
             <w:r>
-              <w:t>D</w:t>
-            </w:r>
-            <w:r>
-              <w:t>ata4</w:t>
-            </w:r>
-            <w:r>
-              <w:t>.txt</w:t>
+              <w:t>Data4.txt</w:t>
             </w:r>
           </w:p>
         </w:tc>
@@ -1201,10 +1133,7 @@
               <w:jc w:val="center"/>
             </w:pPr>
             <w:r>
-              <w:t>Data4</w:t>
-            </w:r>
-            <w:r>
-              <w:t>.txt</w:t>
+              <w:t>Data4.txt</w:t>
             </w:r>
           </w:p>
         </w:tc>
@@ -1261,13 +1190,7 @@
               <w:jc w:val="center"/>
             </w:pPr>
             <w:r>
-              <w:t>D</w:t>
-            </w:r>
-            <w:r>
-              <w:t>ata4</w:t>
-            </w:r>
-            <w:r>
-              <w:t>.txt</w:t>
+              <w:t>Data4.txt</w:t>
             </w:r>
           </w:p>
         </w:tc>
@@ -1324,10 +1247,7 @@
               <w:jc w:val="center"/>
             </w:pPr>
             <w:r>
-              <w:t>Data4</w:t>
-            </w:r>
-            <w:r>
-              <w:t>.txt</w:t>
+              <w:t>Data4.txt</w:t>
             </w:r>
           </w:p>
         </w:tc>
@@ -1384,13 +1304,7 @@
               <w:jc w:val="center"/>
             </w:pPr>
             <w:r>
-              <w:t>D</w:t>
-            </w:r>
-            <w:r>
-              <w:t>ata4</w:t>
-            </w:r>
-            <w:r>
-              <w:t>.txt</w:t>
+              <w:t>Data4.txt</w:t>
             </w:r>
           </w:p>
         </w:tc>
@@ -1447,13 +1361,7 @@
               <w:jc w:val="center"/>
             </w:pPr>
             <w:r>
-              <w:t>D</w:t>
-            </w:r>
-            <w:r>
-              <w:t>ata5</w:t>
-            </w:r>
-            <w:r>
-              <w:t>.txt</w:t>
+              <w:t>Data5.txt</w:t>
             </w:r>
           </w:p>
         </w:tc>
@@ -1510,10 +1418,7 @@
               <w:jc w:val="center"/>
             </w:pPr>
             <w:r>
-              <w:t>Data5</w:t>
-            </w:r>
-            <w:r>
-              <w:t>.txt</w:t>
+              <w:t>Data5.txt</w:t>
             </w:r>
           </w:p>
         </w:tc>
@@ -1570,13 +1475,7 @@
               <w:jc w:val="center"/>
             </w:pPr>
             <w:r>
-              <w:t>D</w:t>
-            </w:r>
-            <w:r>
-              <w:t>ata5</w:t>
-            </w:r>
-            <w:r>
-              <w:t>.txt</w:t>
+              <w:t>Data5.txt</w:t>
             </w:r>
           </w:p>
         </w:tc>
@@ -1633,10 +1532,7 @@
               <w:jc w:val="center"/>
             </w:pPr>
             <w:r>
-              <w:t>Data5</w:t>
-            </w:r>
-            <w:r>
-              <w:t>.txt</w:t>
+              <w:t>Data5.txt</w:t>
             </w:r>
           </w:p>
         </w:tc>
@@ -1693,13 +1589,7 @@
               <w:jc w:val="center"/>
             </w:pPr>
             <w:r>
-              <w:t>D</w:t>
-            </w:r>
-            <w:r>
-              <w:t>ata5</w:t>
-            </w:r>
-            <w:r>
-              <w:t>.txt</w:t>
+              <w:t>Data5.txt</w:t>
             </w:r>
           </w:p>
         </w:tc>
@@ -1721,35 +1611,712 @@
     <w:p/>
     <w:p>
       <w:r>
-        <w:t xml:space="preserve">Our results are pretty inconclusive. In general, the error doesn’t change substantially through the tests. However, the tests using data5.txt did show a decreasing error as the test set size </w:t>
-      </w:r>
-      <w:r>
+        <w:t>Our results are inconclusiv</w:t>
+      </w:r>
+      <w:r>
+        <w:t>e. In general, the error does not</w:t>
+      </w:r>
+      <w:r>
+        <w:t xml:space="preserve"> change substantially through the tests. However, the tests using data5.txt did show a decreasing error as the test set size increased. </w:t>
+      </w:r>
+      <w:r>
+        <w:t xml:space="preserve">These </w:t>
+      </w:r>
+      <w:r>
+        <w:t>results convey that choosing the test set can be an important factor in training a network effectively</w:t>
+      </w:r>
+      <w:r>
+        <w:t>,</w:t>
+      </w:r>
+      <w:r>
+        <w:t xml:space="preserve"> but are inconclusive regarding whether the size of the test data </w:t>
+      </w:r>
+      <w:r>
+        <w:t>has an effect.</w:t>
+      </w:r>
+    </w:p>
+    <w:p>
+      <w:r>
+        <w:rPr>
+          <w:u w:val="single"/>
+        </w:rPr>
         <w:lastRenderedPageBreak/>
-        <w:t xml:space="preserve">increased. </w:t>
-      </w:r>
-      <w:r>
-        <w:t>I think these results convey that choosing the test set can be an important factor in training a network effectively but are inconclusive regarding whether the size of the test data matters.</w:t>
-      </w:r>
+        <w:t>Experiment 2: Hidden Layer Count and Error Rate</w:t>
+      </w:r>
+    </w:p>
+    <w:p/>
+    <w:p>
+      <w:r>
+        <w:t>Using a holdout percentage of 20, as specified by our command line argument of “20”.</w:t>
+      </w:r>
+    </w:p>
+    <w:p/>
+    <w:tbl>
+      <w:tblPr>
+        <w:tblStyle w:val="TableGrid"/>
+        <w:tblW w:w="0" w:type="auto"/>
+        <w:jc w:val="center"/>
+        <w:tblLook w:val="04A0" w:firstRow="1" w:lastRow="0" w:firstColumn="1" w:lastColumn="0" w:noHBand="0" w:noVBand="1"/>
+      </w:tblPr>
+      <w:tblGrid>
+        <w:gridCol w:w="1870"/>
+        <w:gridCol w:w="2265"/>
+        <w:gridCol w:w="1475"/>
+        <w:gridCol w:w="1870"/>
+      </w:tblGrid>
+      <w:tr>
+        <w:trPr>
+          <w:jc w:val="center"/>
+        </w:trPr>
+        <w:tc>
+          <w:tcPr>
+            <w:tcW w:w="1870" w:type="dxa"/>
+            <w:shd w:val="clear" w:color="auto" w:fill="00B0F0"/>
+          </w:tcPr>
+          <w:p>
+            <w:pPr>
+              <w:jc w:val="center"/>
+              <w:rPr>
+                <w:b/>
+              </w:rPr>
+            </w:pPr>
+            <w:r>
+              <w:rPr>
+                <w:b/>
+              </w:rPr>
+              <w:t>Experiment #</w:t>
+            </w:r>
+          </w:p>
+        </w:tc>
+        <w:tc>
+          <w:tcPr>
+            <w:tcW w:w="2265" w:type="dxa"/>
+            <w:shd w:val="clear" w:color="auto" w:fill="00B0F0"/>
+          </w:tcPr>
+          <w:p>
+            <w:pPr>
+              <w:jc w:val="center"/>
+              <w:rPr>
+                <w:b/>
+              </w:rPr>
+            </w:pPr>
+            <w:r>
+              <w:rPr>
+                <w:b/>
+              </w:rPr>
+              <w:t>Hidden Layer Count</w:t>
+            </w:r>
+          </w:p>
+        </w:tc>
+        <w:tc>
+          <w:tcPr>
+            <w:tcW w:w="1475" w:type="dxa"/>
+            <w:shd w:val="clear" w:color="auto" w:fill="00B0F0"/>
+          </w:tcPr>
+          <w:p>
+            <w:pPr>
+              <w:jc w:val="center"/>
+              <w:rPr>
+                <w:b/>
+              </w:rPr>
+            </w:pPr>
+            <w:r>
+              <w:rPr>
+                <w:b/>
+              </w:rPr>
+              <w:t>Data</w:t>
+            </w:r>
+          </w:p>
+        </w:tc>
+        <w:tc>
+          <w:tcPr>
+            <w:tcW w:w="1870" w:type="dxa"/>
+            <w:shd w:val="clear" w:color="auto" w:fill="00B0F0"/>
+          </w:tcPr>
+          <w:p>
+            <w:pPr>
+              <w:jc w:val="center"/>
+              <w:rPr>
+                <w:b/>
+              </w:rPr>
+            </w:pPr>
+            <w:r>
+              <w:rPr>
+                <w:b/>
+              </w:rPr>
+              <w:t>Error Rate</w:t>
+            </w:r>
+          </w:p>
+        </w:tc>
+      </w:tr>
+      <w:tr>
+        <w:trPr>
+          <w:jc w:val="center"/>
+        </w:trPr>
+        <w:tc>
+          <w:tcPr>
+            <w:tcW w:w="1870" w:type="dxa"/>
+          </w:tcPr>
+          <w:p>
+            <w:pPr>
+              <w:jc w:val="center"/>
+            </w:pPr>
+            <w:r>
+              <w:t>1</w:t>
+            </w:r>
+          </w:p>
+        </w:tc>
+        <w:tc>
+          <w:tcPr>
+            <w:tcW w:w="2265" w:type="dxa"/>
+          </w:tcPr>
+          <w:p>
+            <w:pPr>
+              <w:jc w:val="center"/>
+            </w:pPr>
+            <w:r>
+              <w:t>2</w:t>
+            </w:r>
+          </w:p>
+        </w:tc>
+        <w:tc>
+          <w:tcPr>
+            <w:tcW w:w="1475" w:type="dxa"/>
+          </w:tcPr>
+          <w:p>
+            <w:pPr>
+              <w:jc w:val="center"/>
+            </w:pPr>
+            <w:r>
+              <w:t>Data1.txt</w:t>
+            </w:r>
+          </w:p>
+        </w:tc>
+        <w:tc>
+          <w:tcPr>
+            <w:tcW w:w="1870" w:type="dxa"/>
+          </w:tcPr>
+          <w:p>
+            <w:pPr>
+              <w:jc w:val="center"/>
+            </w:pPr>
+            <w:r>
+              <w:t>12.41%</w:t>
+            </w:r>
+          </w:p>
+        </w:tc>
+      </w:tr>
+      <w:tr>
+        <w:trPr>
+          <w:jc w:val="center"/>
+        </w:trPr>
+        <w:tc>
+          <w:tcPr>
+            <w:tcW w:w="1870" w:type="dxa"/>
+          </w:tcPr>
+          <w:p>
+            <w:pPr>
+              <w:jc w:val="center"/>
+            </w:pPr>
+            <w:r>
+              <w:t>2</w:t>
+            </w:r>
+          </w:p>
+        </w:tc>
+        <w:tc>
+          <w:tcPr>
+            <w:tcW w:w="2265" w:type="dxa"/>
+          </w:tcPr>
+          <w:p>
+            <w:pPr>
+              <w:jc w:val="center"/>
+            </w:pPr>
+            <w:r>
+              <w:t>3</w:t>
+            </w:r>
+          </w:p>
+        </w:tc>
+        <w:tc>
+          <w:tcPr>
+            <w:tcW w:w="1475" w:type="dxa"/>
+          </w:tcPr>
+          <w:p>
+            <w:pPr>
+              <w:jc w:val="center"/>
+            </w:pPr>
+            <w:r>
+              <w:t>Data1.txt</w:t>
+            </w:r>
+          </w:p>
+        </w:tc>
+        <w:tc>
+          <w:tcPr>
+            <w:tcW w:w="1870" w:type="dxa"/>
+          </w:tcPr>
+          <w:p>
+            <w:pPr>
+              <w:jc w:val="center"/>
+            </w:pPr>
+            <w:r>
+              <w:t>12.54%</w:t>
+            </w:r>
+          </w:p>
+        </w:tc>
+      </w:tr>
+      <w:tr>
+        <w:trPr>
+          <w:jc w:val="center"/>
+        </w:trPr>
+        <w:tc>
+          <w:tcPr>
+            <w:tcW w:w="1870" w:type="dxa"/>
+          </w:tcPr>
+          <w:p>
+            <w:pPr>
+              <w:jc w:val="center"/>
+            </w:pPr>
+            <w:r>
+              <w:t>3</w:t>
+            </w:r>
+          </w:p>
+        </w:tc>
+        <w:tc>
+          <w:tcPr>
+            <w:tcW w:w="2265" w:type="dxa"/>
+          </w:tcPr>
+          <w:p>
+            <w:pPr>
+              <w:jc w:val="center"/>
+            </w:pPr>
+            <w:r>
+              <w:t>4</w:t>
+            </w:r>
+          </w:p>
+        </w:tc>
+        <w:tc>
+          <w:tcPr>
+            <w:tcW w:w="1475" w:type="dxa"/>
+          </w:tcPr>
+          <w:p>
+            <w:pPr>
+              <w:jc w:val="center"/>
+            </w:pPr>
+            <w:r>
+              <w:t>Data1.txt</w:t>
+            </w:r>
+          </w:p>
+        </w:tc>
+        <w:tc>
+          <w:tcPr>
+            <w:tcW w:w="1870" w:type="dxa"/>
+          </w:tcPr>
+          <w:p>
+            <w:pPr>
+              <w:jc w:val="center"/>
+            </w:pPr>
+            <w:r>
+              <w:t>12.20%</w:t>
+            </w:r>
+          </w:p>
+        </w:tc>
+      </w:tr>
+      <w:tr>
+        <w:trPr>
+          <w:jc w:val="center"/>
+        </w:trPr>
+        <w:tc>
+          <w:tcPr>
+            <w:tcW w:w="1870" w:type="dxa"/>
+          </w:tcPr>
+          <w:p>
+            <w:pPr>
+              <w:jc w:val="center"/>
+            </w:pPr>
+            <w:r>
+              <w:t>4</w:t>
+            </w:r>
+          </w:p>
+        </w:tc>
+        <w:tc>
+          <w:tcPr>
+            <w:tcW w:w="2265" w:type="dxa"/>
+          </w:tcPr>
+          <w:p>
+            <w:pPr>
+              <w:jc w:val="center"/>
+            </w:pPr>
+            <w:r>
+              <w:t>5</w:t>
+            </w:r>
+          </w:p>
+        </w:tc>
+        <w:tc>
+          <w:tcPr>
+            <w:tcW w:w="1475" w:type="dxa"/>
+          </w:tcPr>
+          <w:p>
+            <w:pPr>
+              <w:jc w:val="center"/>
+            </w:pPr>
+            <w:r>
+              <w:t>Data1.txt</w:t>
+            </w:r>
+          </w:p>
+        </w:tc>
+        <w:tc>
+          <w:tcPr>
+            <w:tcW w:w="1870" w:type="dxa"/>
+          </w:tcPr>
+          <w:p>
+            <w:pPr>
+              <w:jc w:val="center"/>
+            </w:pPr>
+            <w:r>
+              <w:t>15.98%</w:t>
+            </w:r>
+          </w:p>
+        </w:tc>
+      </w:tr>
+      <w:tr>
+        <w:trPr>
+          <w:jc w:val="center"/>
+        </w:trPr>
+        <w:tc>
+          <w:tcPr>
+            <w:tcW w:w="1870" w:type="dxa"/>
+          </w:tcPr>
+          <w:p>
+            <w:pPr>
+              <w:jc w:val="center"/>
+            </w:pPr>
+            <w:r>
+              <w:t>5</w:t>
+            </w:r>
+          </w:p>
+        </w:tc>
+        <w:tc>
+          <w:tcPr>
+            <w:tcW w:w="2265" w:type="dxa"/>
+          </w:tcPr>
+          <w:p>
+            <w:pPr>
+              <w:jc w:val="center"/>
+            </w:pPr>
+            <w:r>
+              <w:t>6</w:t>
+            </w:r>
+          </w:p>
+        </w:tc>
+        <w:tc>
+          <w:tcPr>
+            <w:tcW w:w="1475" w:type="dxa"/>
+          </w:tcPr>
+          <w:p>
+            <w:pPr>
+              <w:jc w:val="center"/>
+            </w:pPr>
+            <w:r>
+              <w:t>Data1.txt</w:t>
+            </w:r>
+          </w:p>
+        </w:tc>
+        <w:tc>
+          <w:tcPr>
+            <w:tcW w:w="1870" w:type="dxa"/>
+          </w:tcPr>
+          <w:p>
+            <w:pPr>
+              <w:jc w:val="center"/>
+            </w:pPr>
+            <w:r>
+              <w:t>14.98%</w:t>
+            </w:r>
+          </w:p>
+        </w:tc>
+      </w:tr>
+      <w:tr>
+        <w:trPr>
+          <w:jc w:val="center"/>
+        </w:trPr>
+        <w:tc>
+          <w:tcPr>
+            <w:tcW w:w="1870" w:type="dxa"/>
+          </w:tcPr>
+          <w:p>
+            <w:pPr>
+              <w:jc w:val="center"/>
+            </w:pPr>
+            <w:r>
+              <w:t>6</w:t>
+            </w:r>
+          </w:p>
+        </w:tc>
+        <w:tc>
+          <w:tcPr>
+            <w:tcW w:w="2265" w:type="dxa"/>
+          </w:tcPr>
+          <w:p>
+            <w:pPr>
+              <w:jc w:val="center"/>
+            </w:pPr>
+            <w:r>
+              <w:t>7</w:t>
+            </w:r>
+          </w:p>
+        </w:tc>
+        <w:tc>
+          <w:tcPr>
+            <w:tcW w:w="1475" w:type="dxa"/>
+          </w:tcPr>
+          <w:p>
+            <w:pPr>
+              <w:jc w:val="center"/>
+            </w:pPr>
+            <w:r>
+              <w:t>Data1.txt</w:t>
+            </w:r>
+          </w:p>
+        </w:tc>
+        <w:tc>
+          <w:tcPr>
+            <w:tcW w:w="1870" w:type="dxa"/>
+          </w:tcPr>
+          <w:p>
+            <w:pPr>
+              <w:jc w:val="center"/>
+            </w:pPr>
+            <w:r>
+              <w:t>14.72%</w:t>
+            </w:r>
+          </w:p>
+        </w:tc>
+      </w:tr>
+      <w:tr>
+        <w:trPr>
+          <w:jc w:val="center"/>
+        </w:trPr>
+        <w:tc>
+          <w:tcPr>
+            <w:tcW w:w="1870" w:type="dxa"/>
+          </w:tcPr>
+          <w:p>
+            <w:pPr>
+              <w:jc w:val="center"/>
+            </w:pPr>
+            <w:r>
+              <w:t>7</w:t>
+            </w:r>
+          </w:p>
+        </w:tc>
+        <w:tc>
+          <w:tcPr>
+            <w:tcW w:w="2265" w:type="dxa"/>
+          </w:tcPr>
+          <w:p>
+            <w:pPr>
+              <w:jc w:val="center"/>
+            </w:pPr>
+            <w:r>
+              <w:t>8</w:t>
+            </w:r>
+          </w:p>
+        </w:tc>
+        <w:tc>
+          <w:tcPr>
+            <w:tcW w:w="1475" w:type="dxa"/>
+          </w:tcPr>
+          <w:p>
+            <w:pPr>
+              <w:jc w:val="center"/>
+            </w:pPr>
+            <w:r>
+              <w:t>Data1.txt</w:t>
+            </w:r>
+          </w:p>
+        </w:tc>
+        <w:tc>
+          <w:tcPr>
+            <w:tcW w:w="1870" w:type="dxa"/>
+          </w:tcPr>
+          <w:p>
+            <w:pPr>
+              <w:jc w:val="center"/>
+            </w:pPr>
+            <w:r>
+              <w:t>12.56%</w:t>
+            </w:r>
+          </w:p>
+        </w:tc>
+      </w:tr>
+      <w:tr>
+        <w:trPr>
+          <w:jc w:val="center"/>
+        </w:trPr>
+        <w:tc>
+          <w:tcPr>
+            <w:tcW w:w="1870" w:type="dxa"/>
+          </w:tcPr>
+          <w:p>
+            <w:pPr>
+              <w:jc w:val="center"/>
+            </w:pPr>
+            <w:r>
+              <w:t>8</w:t>
+            </w:r>
+          </w:p>
+        </w:tc>
+        <w:tc>
+          <w:tcPr>
+            <w:tcW w:w="2265" w:type="dxa"/>
+          </w:tcPr>
+          <w:p>
+            <w:pPr>
+              <w:jc w:val="center"/>
+            </w:pPr>
+            <w:r>
+              <w:t>9</w:t>
+            </w:r>
+          </w:p>
+        </w:tc>
+        <w:tc>
+          <w:tcPr>
+            <w:tcW w:w="1475" w:type="dxa"/>
+          </w:tcPr>
+          <w:p>
+            <w:pPr>
+              <w:jc w:val="center"/>
+            </w:pPr>
+            <w:r>
+              <w:t>Data1.txt</w:t>
+            </w:r>
+          </w:p>
+        </w:tc>
+        <w:tc>
+          <w:tcPr>
+            <w:tcW w:w="1870" w:type="dxa"/>
+          </w:tcPr>
+          <w:p>
+            <w:pPr>
+              <w:jc w:val="center"/>
+            </w:pPr>
+            <w:r>
+              <w:t>14.94%</w:t>
+            </w:r>
+          </w:p>
+        </w:tc>
+      </w:tr>
+      <w:tr>
+        <w:trPr>
+          <w:jc w:val="center"/>
+        </w:trPr>
+        <w:tc>
+          <w:tcPr>
+            <w:tcW w:w="1870" w:type="dxa"/>
+          </w:tcPr>
+          <w:p>
+            <w:pPr>
+              <w:jc w:val="center"/>
+            </w:pPr>
+            <w:r>
+              <w:t>9</w:t>
+            </w:r>
+          </w:p>
+        </w:tc>
+        <w:tc>
+          <w:tcPr>
+            <w:tcW w:w="2265" w:type="dxa"/>
+          </w:tcPr>
+          <w:p>
+            <w:pPr>
+              <w:jc w:val="center"/>
+            </w:pPr>
+            <w:r>
+              <w:t>10</w:t>
+            </w:r>
+          </w:p>
+        </w:tc>
+        <w:tc>
+          <w:tcPr>
+            <w:tcW w:w="1475" w:type="dxa"/>
+          </w:tcPr>
+          <w:p>
+            <w:pPr>
+              <w:jc w:val="center"/>
+            </w:pPr>
+            <w:r>
+              <w:t>Data1.txt</w:t>
+            </w:r>
+          </w:p>
+        </w:tc>
+        <w:tc>
+          <w:tcPr>
+            <w:tcW w:w="1870" w:type="dxa"/>
+          </w:tcPr>
+          <w:p>
+            <w:pPr>
+              <w:jc w:val="center"/>
+            </w:pPr>
+            <w:r>
+              <w:t>15.14%</w:t>
+            </w:r>
+          </w:p>
+        </w:tc>
+      </w:tr>
+    </w:tbl>
+    <w:p>
+      <w:r>
+        <w:tab/>
+      </w:r>
+      <w:r>
+        <w:tab/>
+        <w:t>Table – Changes in error rate as the hidden layer size increases.</w:t>
+      </w:r>
+    </w:p>
+    <w:p>
       <w:bookmarkStart w:id="0" w:name="_GoBack"/>
       <w:bookmarkEnd w:id="0"/>
     </w:p>
     <w:p/>
+    <w:p>
+      <w:r>
+        <w:tab/>
+      </w:r>
+      <w:r>
+        <w:rPr>
+          <w:noProof/>
+        </w:rPr>
+        <w:drawing>
+          <wp:inline distT="0" distB="0" distL="0" distR="0" wp14:anchorId="523998E9" wp14:editId="0A7F0D91">
+            <wp:extent cx="3937635" cy="2330498"/>
+            <wp:effectExtent l="0" t="0" r="24765" b="6350"/>
+            <wp:docPr id="1" name="Chart 1"/>
+            <wp:cNvGraphicFramePr/>
+            <a:graphic xmlns:a="http://schemas.openxmlformats.org/drawingml/2006/main">
+              <a:graphicData uri="http://schemas.openxmlformats.org/drawingml/2006/chart">
+                <c:chart xmlns:c="http://schemas.openxmlformats.org/drawingml/2006/chart" xmlns:r="http://schemas.openxmlformats.org/officeDocument/2006/relationships" r:id="rId6"/>
+              </a:graphicData>
+            </a:graphic>
+          </wp:inline>
+        </w:drawing>
+      </w:r>
+    </w:p>
+    <w:p>
+      <w:r>
+        <w:tab/>
+        <w:t>Figure – Plot of the data displayed above in the table.</w:t>
+      </w:r>
+    </w:p>
     <w:p/>
     <w:p>
       <w:r>
-        <w:rPr>
-          <w:u w:val="single"/>
-        </w:rPr>
-        <w:t>Experiment 2: Hidden Layer Count and Error Rate</w:t>
+        <w:t>As shown by the above data, it appears our artificial neural network functions similarly despite the change in the neuron count of the hidden layer. As a result, this experiment is inconclusive. It is worth noting, though, that we have seeded the random number generator in our artificial neural network, which means that the change in neuron count is at least slightly changing the success of the network. A future experiment might be better served by a far larger test set.</w:t>
       </w:r>
     </w:p>
-    <w:p/>
-    <w:p/>
-    <w:p/>
-    <w:p/>
-    <w:p/>
-    <w:p/>
-    <w:p/>
+    <w:p>
+      <w:r>
+        <w:br w:type="page"/>
+      </w:r>
+    </w:p>
     <w:p/>
     <w:p>
       <w:r>
@@ -1805,6 +2372,8 @@
       </w:r>
     </w:p>
     <w:sectPr>
+      <w:footerReference w:type="even" r:id="rId7"/>
+      <w:footerReference w:type="default" r:id="rId8"/>
       <w:pgSz w:w="12240" w:h="15840"/>
       <w:pgMar w:top="1440" w:right="1440" w:bottom="1440" w:left="1440" w:header="720" w:footer="720" w:gutter="0"/>
       <w:cols w:space="720"/>
@@ -1814,8 +2383,135 @@
 </w:document>
 </file>
 
+<file path=word/endnotes.xml><?xml version="1.0" encoding="utf-8"?>
+<w:endnotes xmlns:wpc="http://schemas.microsoft.com/office/word/2010/wordprocessingCanvas" xmlns:mo="http://schemas.microsoft.com/office/mac/office/2008/main" xmlns:mc="http://schemas.openxmlformats.org/markup-compatibility/2006" xmlns:mv="urn:schemas-microsoft-com:mac:vml" xmlns:o="urn:schemas-microsoft-com:office:office" xmlns:r="http://schemas.openxmlformats.org/officeDocument/2006/relationships" xmlns:m="http://schemas.openxmlformats.org/officeDocument/2006/math" xmlns:v="urn:schemas-microsoft-com:vml" xmlns:wp14="http://schemas.microsoft.com/office/word/2010/wordprocessingDrawing" xmlns:wp="http://schemas.openxmlformats.org/drawingml/2006/wordprocessingDrawing" xmlns:w10="urn:schemas-microsoft-com:office:word" xmlns:w="http://schemas.openxmlformats.org/wordprocessingml/2006/main" xmlns:w14="http://schemas.microsoft.com/office/word/2010/wordml" xmlns:w15="http://schemas.microsoft.com/office/word/2012/wordml" xmlns:wpg="http://schemas.microsoft.com/office/word/2010/wordprocessingGroup" xmlns:wpi="http://schemas.microsoft.com/office/word/2010/wordprocessingInk" xmlns:wne="http://schemas.microsoft.com/office/word/2006/wordml" xmlns:wps="http://schemas.microsoft.com/office/word/2010/wordprocessingShape" mc:Ignorable="w14 w15 wp14">
+  <w:endnote w:type="separator" w:id="-1">
+    <w:p>
+      <w:r>
+        <w:separator/>
+      </w:r>
+    </w:p>
+  </w:endnote>
+  <w:endnote w:type="continuationSeparator" w:id="0">
+    <w:p>
+      <w:r>
+        <w:continuationSeparator/>
+      </w:r>
+    </w:p>
+  </w:endnote>
+</w:endnotes>
+</file>
+
+<file path=word/footer1.xml><?xml version="1.0" encoding="utf-8"?>
+<w:ftr xmlns:wpc="http://schemas.microsoft.com/office/word/2010/wordprocessingCanvas" xmlns:mo="http://schemas.microsoft.com/office/mac/office/2008/main" xmlns:mc="http://schemas.openxmlformats.org/markup-compatibility/2006" xmlns:mv="urn:schemas-microsoft-com:mac:vml" xmlns:o="urn:schemas-microsoft-com:office:office" xmlns:r="http://schemas.openxmlformats.org/officeDocument/2006/relationships" xmlns:m="http://schemas.openxmlformats.org/officeDocument/2006/math" xmlns:v="urn:schemas-microsoft-com:vml" xmlns:wp14="http://schemas.microsoft.com/office/word/2010/wordprocessingDrawing" xmlns:wp="http://schemas.openxmlformats.org/drawingml/2006/wordprocessingDrawing" xmlns:w10="urn:schemas-microsoft-com:office:word" xmlns:w="http://schemas.openxmlformats.org/wordprocessingml/2006/main" xmlns:w14="http://schemas.microsoft.com/office/word/2010/wordml" xmlns:w15="http://schemas.microsoft.com/office/word/2012/wordml" xmlns:wpg="http://schemas.microsoft.com/office/word/2010/wordprocessingGroup" xmlns:wpi="http://schemas.microsoft.com/office/word/2010/wordprocessingInk" xmlns:wne="http://schemas.microsoft.com/office/word/2006/wordml" xmlns:wps="http://schemas.microsoft.com/office/word/2010/wordprocessingShape" mc:Ignorable="w14 w15 wp14">
+  <w:p>
+    <w:pPr>
+      <w:pStyle w:val="Footer"/>
+      <w:framePr w:wrap="none" w:vAnchor="text" w:hAnchor="margin" w:xAlign="right" w:y="1"/>
+      <w:rPr>
+        <w:rStyle w:val="PageNumber"/>
+      </w:rPr>
+    </w:pPr>
+    <w:r>
+      <w:rPr>
+        <w:rStyle w:val="PageNumber"/>
+      </w:rPr>
+      <w:fldChar w:fldCharType="begin"/>
+    </w:r>
+    <w:r>
+      <w:rPr>
+        <w:rStyle w:val="PageNumber"/>
+      </w:rPr>
+      <w:instrText xml:space="preserve">PAGE  </w:instrText>
+    </w:r>
+    <w:r>
+      <w:rPr>
+        <w:rStyle w:val="PageNumber"/>
+      </w:rPr>
+      <w:fldChar w:fldCharType="end"/>
+    </w:r>
+  </w:p>
+  <w:p>
+    <w:pPr>
+      <w:pStyle w:val="Footer"/>
+      <w:ind w:right="360"/>
+    </w:pPr>
+  </w:p>
+</w:ftr>
+</file>
+
+<file path=word/footer2.xml><?xml version="1.0" encoding="utf-8"?>
+<w:ftr xmlns:wpc="http://schemas.microsoft.com/office/word/2010/wordprocessingCanvas" xmlns:mo="http://schemas.microsoft.com/office/mac/office/2008/main" xmlns:mc="http://schemas.openxmlformats.org/markup-compatibility/2006" xmlns:mv="urn:schemas-microsoft-com:mac:vml" xmlns:o="urn:schemas-microsoft-com:office:office" xmlns:r="http://schemas.openxmlformats.org/officeDocument/2006/relationships" xmlns:m="http://schemas.openxmlformats.org/officeDocument/2006/math" xmlns:v="urn:schemas-microsoft-com:vml" xmlns:wp14="http://schemas.microsoft.com/office/word/2010/wordprocessingDrawing" xmlns:wp="http://schemas.openxmlformats.org/drawingml/2006/wordprocessingDrawing" xmlns:w10="urn:schemas-microsoft-com:office:word" xmlns:w="http://schemas.openxmlformats.org/wordprocessingml/2006/main" xmlns:w14="http://schemas.microsoft.com/office/word/2010/wordml" xmlns:w15="http://schemas.microsoft.com/office/word/2012/wordml" xmlns:wpg="http://schemas.microsoft.com/office/word/2010/wordprocessingGroup" xmlns:wpi="http://schemas.microsoft.com/office/word/2010/wordprocessingInk" xmlns:wne="http://schemas.microsoft.com/office/word/2006/wordml" xmlns:wps="http://schemas.microsoft.com/office/word/2010/wordprocessingShape" mc:Ignorable="w14 w15 wp14">
+  <w:p>
+    <w:pPr>
+      <w:pStyle w:val="Footer"/>
+      <w:framePr w:wrap="none" w:vAnchor="text" w:hAnchor="margin" w:xAlign="right" w:y="1"/>
+      <w:rPr>
+        <w:rStyle w:val="PageNumber"/>
+      </w:rPr>
+    </w:pPr>
+    <w:r>
+      <w:rPr>
+        <w:rStyle w:val="PageNumber"/>
+      </w:rPr>
+      <w:fldChar w:fldCharType="begin"/>
+    </w:r>
+    <w:r>
+      <w:rPr>
+        <w:rStyle w:val="PageNumber"/>
+      </w:rPr>
+      <w:instrText xml:space="preserve">PAGE  </w:instrText>
+    </w:r>
+    <w:r>
+      <w:rPr>
+        <w:rStyle w:val="PageNumber"/>
+      </w:rPr>
+      <w:fldChar w:fldCharType="separate"/>
+    </w:r>
+    <w:r>
+      <w:rPr>
+        <w:rStyle w:val="PageNumber"/>
+        <w:noProof/>
+      </w:rPr>
+      <w:t>2</w:t>
+    </w:r>
+    <w:r>
+      <w:rPr>
+        <w:rStyle w:val="PageNumber"/>
+      </w:rPr>
+      <w:fldChar w:fldCharType="end"/>
+    </w:r>
+  </w:p>
+  <w:p>
+    <w:pPr>
+      <w:pStyle w:val="Footer"/>
+      <w:ind w:right="360"/>
+    </w:pPr>
+  </w:p>
+</w:ftr>
+</file>
+
+<file path=word/footnotes.xml><?xml version="1.0" encoding="utf-8"?>
+<w:footnotes xmlns:wpc="http://schemas.microsoft.com/office/word/2010/wordprocessingCanvas" xmlns:mo="http://schemas.microsoft.com/office/mac/office/2008/main" xmlns:mc="http://schemas.openxmlformats.org/markup-compatibility/2006" xmlns:mv="urn:schemas-microsoft-com:mac:vml" xmlns:o="urn:schemas-microsoft-com:office:office" xmlns:r="http://schemas.openxmlformats.org/officeDocument/2006/relationships" xmlns:m="http://schemas.openxmlformats.org/officeDocument/2006/math" xmlns:v="urn:schemas-microsoft-com:vml" xmlns:wp14="http://schemas.microsoft.com/office/word/2010/wordprocessingDrawing" xmlns:wp="http://schemas.openxmlformats.org/drawingml/2006/wordprocessingDrawing" xmlns:w10="urn:schemas-microsoft-com:office:word" xmlns:w="http://schemas.openxmlformats.org/wordprocessingml/2006/main" xmlns:w14="http://schemas.microsoft.com/office/word/2010/wordml" xmlns:w15="http://schemas.microsoft.com/office/word/2012/wordml" xmlns:wpg="http://schemas.microsoft.com/office/word/2010/wordprocessingGroup" xmlns:wpi="http://schemas.microsoft.com/office/word/2010/wordprocessingInk" xmlns:wne="http://schemas.microsoft.com/office/word/2006/wordml" xmlns:wps="http://schemas.microsoft.com/office/word/2010/wordprocessingShape" mc:Ignorable="w14 w15 wp14">
+  <w:footnote w:type="separator" w:id="-1">
+    <w:p>
+      <w:r>
+        <w:separator/>
+      </w:r>
+    </w:p>
+  </w:footnote>
+  <w:footnote w:type="continuationSeparator" w:id="0">
+    <w:p>
+      <w:r>
+        <w:continuationSeparator/>
+      </w:r>
+    </w:p>
+  </w:footnote>
+</w:footnotes>
+</file>
+
 <file path=word/styles.xml><?xml version="1.0" encoding="utf-8"?>
-<w:styles xmlns:mc="http://schemas.openxmlformats.org/markup-compatibility/2006" xmlns:r="http://schemas.openxmlformats.org/officeDocument/2006/relationships" xmlns:w="http://schemas.openxmlformats.org/wordprocessingml/2006/main" xmlns:w14="http://schemas.microsoft.com/office/word/2010/wordml" xmlns:w15="http://schemas.microsoft.com/office/word/2012/wordml" xmlns:w16se="http://schemas.microsoft.com/office/word/2015/wordml/symex" mc:Ignorable="w14 w15 w16se">
+<w:styles xmlns:mc="http://schemas.openxmlformats.org/markup-compatibility/2006" xmlns:r="http://schemas.openxmlformats.org/officeDocument/2006/relationships" xmlns:w="http://schemas.openxmlformats.org/wordprocessingml/2006/main" xmlns:w14="http://schemas.microsoft.com/office/word/2010/wordml" xmlns:w15="http://schemas.microsoft.com/office/word/2012/wordml" mc:Ignorable="w14 w15">
   <w:docDefaults>
     <w:rPrDefault>
       <w:rPr>
@@ -1827,7 +2523,7 @@
     </w:rPrDefault>
     <w:pPrDefault/>
   </w:docDefaults>
-  <w:latentStyles w:defLockedState="0" w:defUIPriority="99" w:defSemiHidden="0" w:defUnhideWhenUsed="0" w:defQFormat="0" w:count="371">
+  <w:latentStyles w:defLockedState="0" w:defUIPriority="99" w:defSemiHidden="0" w:defUnhideWhenUsed="0" w:defQFormat="0" w:count="380">
     <w:lsdException w:name="Normal" w:uiPriority="0" w:qFormat="1"/>
     <w:lsdException w:name="heading 1" w:uiPriority="9" w:qFormat="1"/>
     <w:lsdException w:name="heading 2" w:semiHidden="1" w:uiPriority="9" w:unhideWhenUsed="1" w:qFormat="1"/>
@@ -2237,6 +2933,7 @@
     <w:uiPriority w:val="39"/>
     <w:rsid w:val="000F0A45"/>
     <w:tblPr>
+      <w:tblInd w:w="0" w:type="dxa"/>
       <w:tblBorders>
         <w:top w:val="single" w:sz="4" w:space="0" w:color="auto"/>
         <w:left w:val="single" w:sz="4" w:space="0" w:color="auto"/>
@@ -2245,9 +2942,1072 @@
         <w:insideH w:val="single" w:sz="4" w:space="0" w:color="auto"/>
         <w:insideV w:val="single" w:sz="4" w:space="0" w:color="auto"/>
       </w:tblBorders>
+      <w:tblCellMar>
+        <w:top w:w="0" w:type="dxa"/>
+        <w:left w:w="108" w:type="dxa"/>
+        <w:bottom w:w="0" w:type="dxa"/>
+        <w:right w:w="108" w:type="dxa"/>
+      </w:tblCellMar>
     </w:tblPr>
   </w:style>
+  <w:style w:type="paragraph" w:styleId="Footer">
+    <w:name w:val="footer"/>
+    <w:basedOn w:val="Normal"/>
+    <w:link w:val="FooterChar"/>
+    <w:uiPriority w:val="99"/>
+    <w:unhideWhenUsed/>
+    <w:rsid w:val="009709DA"/>
+    <w:pPr>
+      <w:tabs>
+        <w:tab w:val="center" w:pos="4680"/>
+        <w:tab w:val="right" w:pos="9360"/>
+      </w:tabs>
+    </w:pPr>
+  </w:style>
+  <w:style w:type="character" w:customStyle="1" w:styleId="FooterChar">
+    <w:name w:val="Footer Char"/>
+    <w:basedOn w:val="DefaultParagraphFont"/>
+    <w:link w:val="Footer"/>
+    <w:uiPriority w:val="99"/>
+    <w:rsid w:val="009709DA"/>
+  </w:style>
+  <w:style w:type="character" w:styleId="PageNumber">
+    <w:name w:val="page number"/>
+    <w:basedOn w:val="DefaultParagraphFont"/>
+    <w:uiPriority w:val="99"/>
+    <w:semiHidden/>
+    <w:unhideWhenUsed/>
+    <w:rsid w:val="009709DA"/>
+  </w:style>
 </w:styles>
+</file>
+
+<file path=word/charts/chart1.xml><?xml version="1.0" encoding="utf-8"?>
+<c:chartSpace xmlns:c="http://schemas.openxmlformats.org/drawingml/2006/chart" xmlns:a="http://schemas.openxmlformats.org/drawingml/2006/main" xmlns:r="http://schemas.openxmlformats.org/officeDocument/2006/relationships">
+  <c:date1904 val="0"/>
+  <c:lang val="en-US"/>
+  <c:roundedCorners val="0"/>
+  <mc:AlternateContent xmlns:mc="http://schemas.openxmlformats.org/markup-compatibility/2006">
+    <mc:Choice xmlns:c14="http://schemas.microsoft.com/office/drawing/2007/8/2/chart" Requires="c14">
+      <c14:style val="102"/>
+    </mc:Choice>
+    <mc:Fallback>
+      <c:style val="2"/>
+    </mc:Fallback>
+  </mc:AlternateContent>
+  <c:chart>
+    <c:title>
+      <c:tx>
+        <c:rich>
+          <a:bodyPr rot="0" spcFirstLastPara="1" vertOverflow="ellipsis" vert="horz" wrap="square" anchor="ctr" anchorCtr="1"/>
+          <a:lstStyle/>
+          <a:p>
+            <a:pPr>
+              <a:defRPr sz="1400" b="0" i="0" u="none" strike="noStrike" kern="1200" spc="0" baseline="0">
+                <a:solidFill>
+                  <a:schemeClr val="tx1">
+                    <a:lumMod val="65000"/>
+                    <a:lumOff val="35000"/>
+                  </a:schemeClr>
+                </a:solidFill>
+                <a:latin typeface="+mn-lt"/>
+                <a:ea typeface="+mn-ea"/>
+                <a:cs typeface="+mn-cs"/>
+              </a:defRPr>
+            </a:pPr>
+            <a:r>
+              <a:rPr lang="en-US"/>
+              <a:t>Hidden</a:t>
+            </a:r>
+            <a:r>
+              <a:rPr lang="en-US" baseline="0"/>
+              <a:t> Layer Neuron Count vs Error Rate</a:t>
+            </a:r>
+            <a:endParaRPr lang="en-US"/>
+          </a:p>
+        </c:rich>
+      </c:tx>
+      <c:overlay val="0"/>
+      <c:spPr>
+        <a:noFill/>
+        <a:ln>
+          <a:noFill/>
+        </a:ln>
+        <a:effectLst/>
+      </c:spPr>
+      <c:txPr>
+        <a:bodyPr rot="0" spcFirstLastPara="1" vertOverflow="ellipsis" vert="horz" wrap="square" anchor="ctr" anchorCtr="1"/>
+        <a:lstStyle/>
+        <a:p>
+          <a:pPr>
+            <a:defRPr sz="1400" b="0" i="0" u="none" strike="noStrike" kern="1200" spc="0" baseline="0">
+              <a:solidFill>
+                <a:schemeClr val="tx1">
+                  <a:lumMod val="65000"/>
+                  <a:lumOff val="35000"/>
+                </a:schemeClr>
+              </a:solidFill>
+              <a:latin typeface="+mn-lt"/>
+              <a:ea typeface="+mn-ea"/>
+              <a:cs typeface="+mn-cs"/>
+            </a:defRPr>
+          </a:pPr>
+          <a:endParaRPr lang="en-US"/>
+        </a:p>
+      </c:txPr>
+    </c:title>
+    <c:autoTitleDeleted val="0"/>
+    <c:plotArea>
+      <c:layout/>
+      <c:scatterChart>
+        <c:scatterStyle val="lineMarker"/>
+        <c:varyColors val="0"/>
+        <c:ser>
+          <c:idx val="0"/>
+          <c:order val="0"/>
+          <c:spPr>
+            <a:ln w="19050" cap="rnd">
+              <a:solidFill>
+                <a:schemeClr val="accent1"/>
+              </a:solidFill>
+              <a:round/>
+            </a:ln>
+            <a:effectLst/>
+          </c:spPr>
+          <c:marker>
+            <c:symbol val="circle"/>
+            <c:size val="5"/>
+            <c:spPr>
+              <a:solidFill>
+                <a:schemeClr val="accent1"/>
+              </a:solidFill>
+              <a:ln w="9525">
+                <a:solidFill>
+                  <a:schemeClr val="accent1"/>
+                </a:solidFill>
+              </a:ln>
+              <a:effectLst/>
+            </c:spPr>
+          </c:marker>
+          <c:xVal>
+            <c:numRef>
+              <c:f>Sheet1!$C$5:$C$13</c:f>
+              <c:numCache>
+                <c:formatCode>General</c:formatCode>
+                <c:ptCount val="9"/>
+                <c:pt idx="0">
+                  <c:v>2.0</c:v>
+                </c:pt>
+                <c:pt idx="1">
+                  <c:v>3.0</c:v>
+                </c:pt>
+                <c:pt idx="2">
+                  <c:v>4.0</c:v>
+                </c:pt>
+                <c:pt idx="3">
+                  <c:v>5.0</c:v>
+                </c:pt>
+                <c:pt idx="4">
+                  <c:v>6.0</c:v>
+                </c:pt>
+                <c:pt idx="5">
+                  <c:v>7.0</c:v>
+                </c:pt>
+                <c:pt idx="6">
+                  <c:v>8.0</c:v>
+                </c:pt>
+                <c:pt idx="7">
+                  <c:v>9.0</c:v>
+                </c:pt>
+                <c:pt idx="8">
+                  <c:v>10.0</c:v>
+                </c:pt>
+              </c:numCache>
+            </c:numRef>
+          </c:xVal>
+          <c:yVal>
+            <c:numRef>
+              <c:f>Sheet1!$E$5:$E$13</c:f>
+              <c:numCache>
+                <c:formatCode>0.00%</c:formatCode>
+                <c:ptCount val="9"/>
+                <c:pt idx="0">
+                  <c:v>0.12408</c:v>
+                </c:pt>
+                <c:pt idx="1">
+                  <c:v>0.12538</c:v>
+                </c:pt>
+                <c:pt idx="2">
+                  <c:v>0.122</c:v>
+                </c:pt>
+                <c:pt idx="3">
+                  <c:v>0.15976</c:v>
+                </c:pt>
+                <c:pt idx="4">
+                  <c:v>0.14977</c:v>
+                </c:pt>
+                <c:pt idx="5">
+                  <c:v>0.14719</c:v>
+                </c:pt>
+                <c:pt idx="6">
+                  <c:v>0.12561</c:v>
+                </c:pt>
+                <c:pt idx="7">
+                  <c:v>0.14936</c:v>
+                </c:pt>
+                <c:pt idx="8">
+                  <c:v>0.15143</c:v>
+                </c:pt>
+              </c:numCache>
+            </c:numRef>
+          </c:yVal>
+          <c:smooth val="0"/>
+        </c:ser>
+        <c:dLbls>
+          <c:showLegendKey val="0"/>
+          <c:showVal val="0"/>
+          <c:showCatName val="0"/>
+          <c:showSerName val="0"/>
+          <c:showPercent val="0"/>
+          <c:showBubbleSize val="0"/>
+        </c:dLbls>
+        <c:axId val="-2127371264"/>
+        <c:axId val="-2112529216"/>
+      </c:scatterChart>
+      <c:valAx>
+        <c:axId val="-2127371264"/>
+        <c:scaling>
+          <c:orientation val="minMax"/>
+        </c:scaling>
+        <c:delete val="0"/>
+        <c:axPos val="b"/>
+        <c:majorGridlines>
+          <c:spPr>
+            <a:ln w="9525" cap="flat" cmpd="sng" algn="ctr">
+              <a:solidFill>
+                <a:schemeClr val="tx1">
+                  <a:lumMod val="15000"/>
+                  <a:lumOff val="85000"/>
+                </a:schemeClr>
+              </a:solidFill>
+              <a:round/>
+            </a:ln>
+            <a:effectLst/>
+          </c:spPr>
+        </c:majorGridlines>
+        <c:title>
+          <c:tx>
+            <c:rich>
+              <a:bodyPr rot="0" spcFirstLastPara="1" vertOverflow="ellipsis" vert="horz" wrap="square" anchor="ctr" anchorCtr="1"/>
+              <a:lstStyle/>
+              <a:p>
+                <a:pPr>
+                  <a:defRPr sz="1000" b="0" i="0" u="none" strike="noStrike" kern="1200" baseline="0">
+                    <a:solidFill>
+                      <a:schemeClr val="tx1">
+                        <a:lumMod val="65000"/>
+                        <a:lumOff val="35000"/>
+                      </a:schemeClr>
+                    </a:solidFill>
+                    <a:latin typeface="+mn-lt"/>
+                    <a:ea typeface="+mn-ea"/>
+                    <a:cs typeface="+mn-cs"/>
+                  </a:defRPr>
+                </a:pPr>
+                <a:r>
+                  <a:rPr lang="en-US"/>
+                  <a:t>Hidden Layer Neuron Count</a:t>
+                </a:r>
+              </a:p>
+            </c:rich>
+          </c:tx>
+          <c:overlay val="0"/>
+          <c:spPr>
+            <a:noFill/>
+            <a:ln>
+              <a:noFill/>
+            </a:ln>
+            <a:effectLst/>
+          </c:spPr>
+          <c:txPr>
+            <a:bodyPr rot="0" spcFirstLastPara="1" vertOverflow="ellipsis" vert="horz" wrap="square" anchor="ctr" anchorCtr="1"/>
+            <a:lstStyle/>
+            <a:p>
+              <a:pPr>
+                <a:defRPr sz="1000" b="0" i="0" u="none" strike="noStrike" kern="1200" baseline="0">
+                  <a:solidFill>
+                    <a:schemeClr val="tx1">
+                      <a:lumMod val="65000"/>
+                      <a:lumOff val="35000"/>
+                    </a:schemeClr>
+                  </a:solidFill>
+                  <a:latin typeface="+mn-lt"/>
+                  <a:ea typeface="+mn-ea"/>
+                  <a:cs typeface="+mn-cs"/>
+                </a:defRPr>
+              </a:pPr>
+              <a:endParaRPr lang="en-US"/>
+            </a:p>
+          </c:txPr>
+        </c:title>
+        <c:numFmt formatCode="General" sourceLinked="1"/>
+        <c:majorTickMark val="none"/>
+        <c:minorTickMark val="none"/>
+        <c:tickLblPos val="nextTo"/>
+        <c:spPr>
+          <a:noFill/>
+          <a:ln w="9525" cap="flat" cmpd="sng" algn="ctr">
+            <a:solidFill>
+              <a:schemeClr val="tx1">
+                <a:lumMod val="25000"/>
+                <a:lumOff val="75000"/>
+              </a:schemeClr>
+            </a:solidFill>
+            <a:round/>
+          </a:ln>
+          <a:effectLst/>
+        </c:spPr>
+        <c:txPr>
+          <a:bodyPr rot="-60000000" spcFirstLastPara="1" vertOverflow="ellipsis" vert="horz" wrap="square" anchor="ctr" anchorCtr="1"/>
+          <a:lstStyle/>
+          <a:p>
+            <a:pPr>
+              <a:defRPr sz="900" b="0" i="0" u="none" strike="noStrike" kern="1200" baseline="0">
+                <a:solidFill>
+                  <a:schemeClr val="tx1">
+                    <a:lumMod val="65000"/>
+                    <a:lumOff val="35000"/>
+                  </a:schemeClr>
+                </a:solidFill>
+                <a:latin typeface="+mn-lt"/>
+                <a:ea typeface="+mn-ea"/>
+                <a:cs typeface="+mn-cs"/>
+              </a:defRPr>
+            </a:pPr>
+            <a:endParaRPr lang="en-US"/>
+          </a:p>
+        </c:txPr>
+        <c:crossAx val="-2112529216"/>
+        <c:crosses val="autoZero"/>
+        <c:crossBetween val="midCat"/>
+      </c:valAx>
+      <c:valAx>
+        <c:axId val="-2112529216"/>
+        <c:scaling>
+          <c:orientation val="minMax"/>
+          <c:min val="0.1"/>
+        </c:scaling>
+        <c:delete val="0"/>
+        <c:axPos val="l"/>
+        <c:majorGridlines>
+          <c:spPr>
+            <a:ln w="9525" cap="flat" cmpd="sng" algn="ctr">
+              <a:solidFill>
+                <a:schemeClr val="tx1">
+                  <a:lumMod val="15000"/>
+                  <a:lumOff val="85000"/>
+                </a:schemeClr>
+              </a:solidFill>
+              <a:round/>
+            </a:ln>
+            <a:effectLst/>
+          </c:spPr>
+        </c:majorGridlines>
+        <c:title>
+          <c:tx>
+            <c:rich>
+              <a:bodyPr rot="-5400000" spcFirstLastPara="1" vertOverflow="ellipsis" vert="horz" wrap="square" anchor="ctr" anchorCtr="1"/>
+              <a:lstStyle/>
+              <a:p>
+                <a:pPr>
+                  <a:defRPr sz="1000" b="0" i="0" u="none" strike="noStrike" kern="1200" baseline="0">
+                    <a:solidFill>
+                      <a:schemeClr val="tx1">
+                        <a:lumMod val="65000"/>
+                        <a:lumOff val="35000"/>
+                      </a:schemeClr>
+                    </a:solidFill>
+                    <a:latin typeface="+mn-lt"/>
+                    <a:ea typeface="+mn-ea"/>
+                    <a:cs typeface="+mn-cs"/>
+                  </a:defRPr>
+                </a:pPr>
+                <a:r>
+                  <a:rPr lang="en-US"/>
+                  <a:t>Error</a:t>
+                </a:r>
+                <a:r>
+                  <a:rPr lang="en-US" baseline="0"/>
+                  <a:t> Rate</a:t>
+                </a:r>
+                <a:endParaRPr lang="en-US"/>
+              </a:p>
+            </c:rich>
+          </c:tx>
+          <c:overlay val="0"/>
+          <c:spPr>
+            <a:noFill/>
+            <a:ln>
+              <a:noFill/>
+            </a:ln>
+            <a:effectLst/>
+          </c:spPr>
+          <c:txPr>
+            <a:bodyPr rot="-5400000" spcFirstLastPara="1" vertOverflow="ellipsis" vert="horz" wrap="square" anchor="ctr" anchorCtr="1"/>
+            <a:lstStyle/>
+            <a:p>
+              <a:pPr>
+                <a:defRPr sz="1000" b="0" i="0" u="none" strike="noStrike" kern="1200" baseline="0">
+                  <a:solidFill>
+                    <a:schemeClr val="tx1">
+                      <a:lumMod val="65000"/>
+                      <a:lumOff val="35000"/>
+                    </a:schemeClr>
+                  </a:solidFill>
+                  <a:latin typeface="+mn-lt"/>
+                  <a:ea typeface="+mn-ea"/>
+                  <a:cs typeface="+mn-cs"/>
+                </a:defRPr>
+              </a:pPr>
+              <a:endParaRPr lang="en-US"/>
+            </a:p>
+          </c:txPr>
+        </c:title>
+        <c:numFmt formatCode="0.00%" sourceLinked="1"/>
+        <c:majorTickMark val="none"/>
+        <c:minorTickMark val="none"/>
+        <c:tickLblPos val="nextTo"/>
+        <c:spPr>
+          <a:noFill/>
+          <a:ln w="9525" cap="flat" cmpd="sng" algn="ctr">
+            <a:solidFill>
+              <a:schemeClr val="tx1">
+                <a:lumMod val="25000"/>
+                <a:lumOff val="75000"/>
+              </a:schemeClr>
+            </a:solidFill>
+            <a:round/>
+          </a:ln>
+          <a:effectLst/>
+        </c:spPr>
+        <c:txPr>
+          <a:bodyPr rot="-60000000" spcFirstLastPara="1" vertOverflow="ellipsis" vert="horz" wrap="square" anchor="ctr" anchorCtr="1"/>
+          <a:lstStyle/>
+          <a:p>
+            <a:pPr>
+              <a:defRPr sz="900" b="0" i="0" u="none" strike="noStrike" kern="1200" baseline="0">
+                <a:solidFill>
+                  <a:schemeClr val="tx1">
+                    <a:lumMod val="65000"/>
+                    <a:lumOff val="35000"/>
+                  </a:schemeClr>
+                </a:solidFill>
+                <a:latin typeface="+mn-lt"/>
+                <a:ea typeface="+mn-ea"/>
+                <a:cs typeface="+mn-cs"/>
+              </a:defRPr>
+            </a:pPr>
+            <a:endParaRPr lang="en-US"/>
+          </a:p>
+        </c:txPr>
+        <c:crossAx val="-2127371264"/>
+        <c:crosses val="autoZero"/>
+        <c:crossBetween val="midCat"/>
+      </c:valAx>
+      <c:spPr>
+        <a:noFill/>
+        <a:ln>
+          <a:noFill/>
+        </a:ln>
+        <a:effectLst/>
+      </c:spPr>
+    </c:plotArea>
+    <c:plotVisOnly val="1"/>
+    <c:dispBlanksAs val="gap"/>
+    <c:showDLblsOverMax val="0"/>
+  </c:chart>
+  <c:spPr>
+    <a:solidFill>
+      <a:schemeClr val="bg1"/>
+    </a:solidFill>
+    <a:ln w="9525" cap="flat" cmpd="sng" algn="ctr">
+      <a:solidFill>
+        <a:schemeClr val="tx1"/>
+      </a:solidFill>
+      <a:round/>
+    </a:ln>
+    <a:effectLst/>
+  </c:spPr>
+  <c:txPr>
+    <a:bodyPr/>
+    <a:lstStyle/>
+    <a:p>
+      <a:pPr>
+        <a:defRPr/>
+      </a:pPr>
+      <a:endParaRPr lang="en-US"/>
+    </a:p>
+  </c:txPr>
+  <c:externalData r:id="rId3">
+    <c:autoUpdate val="0"/>
+  </c:externalData>
+</c:chartSpace>
+</file>
+
+<file path=word/charts/colors1.xml><?xml version="1.0" encoding="utf-8"?>
+<cs:colorStyle xmlns:cs="http://schemas.microsoft.com/office/drawing/2012/chartStyle" xmlns:a="http://schemas.openxmlformats.org/drawingml/2006/main" meth="cycle" id="10">
+  <a:schemeClr val="accent1"/>
+  <a:schemeClr val="accent2"/>
+  <a:schemeClr val="accent3"/>
+  <a:schemeClr val="accent4"/>
+  <a:schemeClr val="accent5"/>
+  <a:schemeClr val="accent6"/>
+  <cs:variation/>
+  <cs:variation>
+    <a:lumMod val="60000"/>
+  </cs:variation>
+  <cs:variation>
+    <a:lumMod val="80000"/>
+    <a:lumOff val="20000"/>
+  </cs:variation>
+  <cs:variation>
+    <a:lumMod val="80000"/>
+  </cs:variation>
+  <cs:variation>
+    <a:lumMod val="60000"/>
+    <a:lumOff val="40000"/>
+  </cs:variation>
+  <cs:variation>
+    <a:lumMod val="50000"/>
+  </cs:variation>
+  <cs:variation>
+    <a:lumMod val="70000"/>
+    <a:lumOff val="30000"/>
+  </cs:variation>
+  <cs:variation>
+    <a:lumMod val="70000"/>
+  </cs:variation>
+  <cs:variation>
+    <a:lumMod val="50000"/>
+    <a:lumOff val="50000"/>
+  </cs:variation>
+</cs:colorStyle>
+</file>
+
+<file path=word/charts/style1.xml><?xml version="1.0" encoding="utf-8"?>
+<cs:chartStyle xmlns:cs="http://schemas.microsoft.com/office/drawing/2012/chartStyle" xmlns:a="http://schemas.openxmlformats.org/drawingml/2006/main" id="240">
+  <cs:axisTitle>
+    <cs:lnRef idx="0"/>
+    <cs:fillRef idx="0"/>
+    <cs:effectRef idx="0"/>
+    <cs:fontRef idx="minor">
+      <a:schemeClr val="tx1">
+        <a:lumMod val="65000"/>
+        <a:lumOff val="35000"/>
+      </a:schemeClr>
+    </cs:fontRef>
+    <cs:defRPr sz="1000" kern="1200"/>
+  </cs:axisTitle>
+  <cs:categoryAxis>
+    <cs:lnRef idx="0"/>
+    <cs:fillRef idx="0"/>
+    <cs:effectRef idx="0"/>
+    <cs:fontRef idx="minor">
+      <a:schemeClr val="tx1">
+        <a:lumMod val="65000"/>
+        <a:lumOff val="35000"/>
+      </a:schemeClr>
+    </cs:fontRef>
+    <cs:spPr>
+      <a:ln w="9525" cap="flat" cmpd="sng" algn="ctr">
+        <a:solidFill>
+          <a:schemeClr val="tx1">
+            <a:lumMod val="25000"/>
+            <a:lumOff val="75000"/>
+          </a:schemeClr>
+        </a:solidFill>
+        <a:round/>
+      </a:ln>
+    </cs:spPr>
+    <cs:defRPr sz="900" kern="1200"/>
+  </cs:categoryAxis>
+  <cs:chartArea mods="allowNoFillOverride allowNoLineOverride">
+    <cs:lnRef idx="0"/>
+    <cs:fillRef idx="0"/>
+    <cs:effectRef idx="0"/>
+    <cs:fontRef idx="minor">
+      <a:schemeClr val="tx1"/>
+    </cs:fontRef>
+    <cs:spPr>
+      <a:solidFill>
+        <a:schemeClr val="bg1"/>
+      </a:solidFill>
+      <a:ln w="9525" cap="flat" cmpd="sng" algn="ctr">
+        <a:solidFill>
+          <a:schemeClr val="tx1">
+            <a:lumMod val="15000"/>
+            <a:lumOff val="85000"/>
+          </a:schemeClr>
+        </a:solidFill>
+        <a:round/>
+      </a:ln>
+    </cs:spPr>
+    <cs:defRPr sz="1000" kern="1200"/>
+  </cs:chartArea>
+  <cs:dataLabel>
+    <cs:lnRef idx="0"/>
+    <cs:fillRef idx="0"/>
+    <cs:effectRef idx="0"/>
+    <cs:fontRef idx="minor">
+      <a:schemeClr val="tx1">
+        <a:lumMod val="75000"/>
+        <a:lumOff val="25000"/>
+      </a:schemeClr>
+    </cs:fontRef>
+    <cs:defRPr sz="900" kern="1200"/>
+  </cs:dataLabel>
+  <cs:dataLabelCallout>
+    <cs:lnRef idx="0"/>
+    <cs:fillRef idx="0"/>
+    <cs:effectRef idx="0"/>
+    <cs:fontRef idx="minor">
+      <a:schemeClr val="dk1">
+        <a:lumMod val="65000"/>
+        <a:lumOff val="35000"/>
+      </a:schemeClr>
+    </cs:fontRef>
+    <cs:spPr>
+      <a:solidFill>
+        <a:schemeClr val="lt1"/>
+      </a:solidFill>
+      <a:ln>
+        <a:solidFill>
+          <a:schemeClr val="dk1">
+            <a:lumMod val="25000"/>
+            <a:lumOff val="75000"/>
+          </a:schemeClr>
+        </a:solidFill>
+      </a:ln>
+    </cs:spPr>
+    <cs:defRPr sz="900" kern="1200"/>
+    <cs:bodyPr rot="0" spcFirstLastPara="1" vertOverflow="clip" horzOverflow="clip" vert="horz" wrap="square" lIns="36576" tIns="18288" rIns="36576" bIns="18288" anchor="ctr" anchorCtr="1">
+      <a:spAutoFit/>
+    </cs:bodyPr>
+  </cs:dataLabelCallout>
+  <cs:dataPoint>
+    <cs:lnRef idx="0"/>
+    <cs:fillRef idx="1">
+      <cs:styleClr val="auto"/>
+    </cs:fillRef>
+    <cs:effectRef idx="0"/>
+    <cs:fontRef idx="minor">
+      <a:schemeClr val="tx1"/>
+    </cs:fontRef>
+  </cs:dataPoint>
+  <cs:dataPoint3D>
+    <cs:lnRef idx="0"/>
+    <cs:fillRef idx="1">
+      <cs:styleClr val="auto"/>
+    </cs:fillRef>
+    <cs:effectRef idx="0"/>
+    <cs:fontRef idx="minor">
+      <a:schemeClr val="tx1"/>
+    </cs:fontRef>
+  </cs:dataPoint3D>
+  <cs:dataPointLine>
+    <cs:lnRef idx="0">
+      <cs:styleClr val="auto"/>
+    </cs:lnRef>
+    <cs:fillRef idx="1"/>
+    <cs:effectRef idx="0"/>
+    <cs:fontRef idx="minor">
+      <a:schemeClr val="tx1"/>
+    </cs:fontRef>
+    <cs:spPr>
+      <a:ln w="19050" cap="rnd">
+        <a:solidFill>
+          <a:schemeClr val="phClr"/>
+        </a:solidFill>
+        <a:round/>
+      </a:ln>
+    </cs:spPr>
+  </cs:dataPointLine>
+  <cs:dataPointMarker>
+    <cs:lnRef idx="0">
+      <cs:styleClr val="auto"/>
+    </cs:lnRef>
+    <cs:fillRef idx="1">
+      <cs:styleClr val="auto"/>
+    </cs:fillRef>
+    <cs:effectRef idx="0"/>
+    <cs:fontRef idx="minor">
+      <a:schemeClr val="tx1"/>
+    </cs:fontRef>
+    <cs:spPr>
+      <a:ln w="9525">
+        <a:solidFill>
+          <a:schemeClr val="phClr"/>
+        </a:solidFill>
+      </a:ln>
+    </cs:spPr>
+  </cs:dataPointMarker>
+  <cs:dataPointMarkerLayout symbol="circle" size="5"/>
+  <cs:dataPointWireframe>
+    <cs:lnRef idx="0">
+      <cs:styleClr val="auto"/>
+    </cs:lnRef>
+    <cs:fillRef idx="0"/>
+    <cs:effectRef idx="0"/>
+    <cs:fontRef idx="minor">
+      <a:schemeClr val="dk1"/>
+    </cs:fontRef>
+    <cs:spPr>
+      <a:ln w="9525" cap="rnd">
+        <a:solidFill>
+          <a:schemeClr val="phClr"/>
+        </a:solidFill>
+        <a:round/>
+      </a:ln>
+    </cs:spPr>
+  </cs:dataPointWireframe>
+  <cs:dataTable>
+    <cs:lnRef idx="0"/>
+    <cs:fillRef idx="0"/>
+    <cs:effectRef idx="0"/>
+    <cs:fontRef idx="minor">
+      <a:schemeClr val="tx1">
+        <a:lumMod val="65000"/>
+        <a:lumOff val="35000"/>
+      </a:schemeClr>
+    </cs:fontRef>
+    <cs:spPr>
+      <a:noFill/>
+      <a:ln w="9525" cap="flat" cmpd="sng" algn="ctr">
+        <a:solidFill>
+          <a:schemeClr val="tx1">
+            <a:lumMod val="15000"/>
+            <a:lumOff val="85000"/>
+          </a:schemeClr>
+        </a:solidFill>
+        <a:round/>
+      </a:ln>
+    </cs:spPr>
+    <cs:defRPr sz="900" kern="1200"/>
+  </cs:dataTable>
+  <cs:downBar>
+    <cs:lnRef idx="0"/>
+    <cs:fillRef idx="0"/>
+    <cs:effectRef idx="0"/>
+    <cs:fontRef idx="minor">
+      <a:schemeClr val="tx1"/>
+    </cs:fontRef>
+    <cs:spPr>
+      <a:solidFill>
+        <a:schemeClr val="dk1">
+          <a:lumMod val="75000"/>
+          <a:lumOff val="25000"/>
+        </a:schemeClr>
+      </a:solidFill>
+      <a:ln w="9525" cap="flat" cmpd="sng" algn="ctr">
+        <a:solidFill>
+          <a:schemeClr val="tx1">
+            <a:lumMod val="65000"/>
+            <a:lumOff val="35000"/>
+          </a:schemeClr>
+        </a:solidFill>
+        <a:round/>
+      </a:ln>
+    </cs:spPr>
+  </cs:downBar>
+  <cs:dropLine>
+    <cs:lnRef idx="0"/>
+    <cs:fillRef idx="0"/>
+    <cs:effectRef idx="0"/>
+    <cs:fontRef idx="minor">
+      <a:schemeClr val="tx1"/>
+    </cs:fontRef>
+    <cs:spPr>
+      <a:ln w="9525" cap="flat" cmpd="sng" algn="ctr">
+        <a:solidFill>
+          <a:schemeClr val="tx1">
+            <a:lumMod val="35000"/>
+            <a:lumOff val="65000"/>
+          </a:schemeClr>
+        </a:solidFill>
+        <a:round/>
+      </a:ln>
+    </cs:spPr>
+  </cs:dropLine>
+  <cs:errorBar>
+    <cs:lnRef idx="0"/>
+    <cs:fillRef idx="0"/>
+    <cs:effectRef idx="0"/>
+    <cs:fontRef idx="minor">
+      <a:schemeClr val="tx1"/>
+    </cs:fontRef>
+    <cs:spPr>
+      <a:ln w="9525" cap="flat" cmpd="sng" algn="ctr">
+        <a:solidFill>
+          <a:schemeClr val="tx1">
+            <a:lumMod val="65000"/>
+            <a:lumOff val="35000"/>
+          </a:schemeClr>
+        </a:solidFill>
+        <a:round/>
+      </a:ln>
+    </cs:spPr>
+  </cs:errorBar>
+  <cs:floor>
+    <cs:lnRef idx="0"/>
+    <cs:fillRef idx="0"/>
+    <cs:effectRef idx="0"/>
+    <cs:fontRef idx="minor">
+      <a:schemeClr val="tx1"/>
+    </cs:fontRef>
+    <cs:spPr>
+      <a:noFill/>
+      <a:ln>
+        <a:noFill/>
+      </a:ln>
+    </cs:spPr>
+  </cs:floor>
+  <cs:gridlineMajor>
+    <cs:lnRef idx="0"/>
+    <cs:fillRef idx="0"/>
+    <cs:effectRef idx="0"/>
+    <cs:fontRef idx="minor">
+      <a:schemeClr val="tx1"/>
+    </cs:fontRef>
+    <cs:spPr>
+      <a:ln w="9525" cap="flat" cmpd="sng" algn="ctr">
+        <a:solidFill>
+          <a:schemeClr val="tx1">
+            <a:lumMod val="15000"/>
+            <a:lumOff val="85000"/>
+          </a:schemeClr>
+        </a:solidFill>
+        <a:round/>
+      </a:ln>
+    </cs:spPr>
+  </cs:gridlineMajor>
+  <cs:gridlineMinor>
+    <cs:lnRef idx="0"/>
+    <cs:fillRef idx="0"/>
+    <cs:effectRef idx="0"/>
+    <cs:fontRef idx="minor">
+      <a:schemeClr val="tx1"/>
+    </cs:fontRef>
+    <cs:spPr>
+      <a:ln w="9525" cap="flat" cmpd="sng" algn="ctr">
+        <a:solidFill>
+          <a:schemeClr val="tx1">
+            <a:lumMod val="5000"/>
+            <a:lumOff val="95000"/>
+          </a:schemeClr>
+        </a:solidFill>
+        <a:round/>
+      </a:ln>
+    </cs:spPr>
+  </cs:gridlineMinor>
+  <cs:hiLoLine>
+    <cs:lnRef idx="0"/>
+    <cs:fillRef idx="0"/>
+    <cs:effectRef idx="0"/>
+    <cs:fontRef idx="minor">
+      <a:schemeClr val="tx1"/>
+    </cs:fontRef>
+    <cs:spPr>
+      <a:ln w="9525" cap="flat" cmpd="sng" algn="ctr">
+        <a:solidFill>
+          <a:schemeClr val="tx1">
+            <a:lumMod val="50000"/>
+            <a:lumOff val="50000"/>
+          </a:schemeClr>
+        </a:solidFill>
+        <a:round/>
+      </a:ln>
+    </cs:spPr>
+  </cs:hiLoLine>
+  <cs:leaderLine>
+    <cs:lnRef idx="0"/>
+    <cs:fillRef idx="0"/>
+    <cs:effectRef idx="0"/>
+    <cs:fontRef idx="minor">
+      <a:schemeClr val="tx1"/>
+    </cs:fontRef>
+    <cs:spPr>
+      <a:ln w="9525" cap="flat" cmpd="sng" algn="ctr">
+        <a:solidFill>
+          <a:schemeClr val="tx1">
+            <a:lumMod val="35000"/>
+            <a:lumOff val="65000"/>
+          </a:schemeClr>
+        </a:solidFill>
+        <a:round/>
+      </a:ln>
+    </cs:spPr>
+  </cs:leaderLine>
+  <cs:legend>
+    <cs:lnRef idx="0"/>
+    <cs:fillRef idx="0"/>
+    <cs:effectRef idx="0"/>
+    <cs:fontRef idx="minor">
+      <a:schemeClr val="tx1">
+        <a:lumMod val="65000"/>
+        <a:lumOff val="35000"/>
+      </a:schemeClr>
+    </cs:fontRef>
+    <cs:defRPr sz="900" kern="1200"/>
+  </cs:legend>
+  <cs:plotArea mods="allowNoFillOverride allowNoLineOverride">
+    <cs:lnRef idx="0"/>
+    <cs:fillRef idx="0"/>
+    <cs:effectRef idx="0"/>
+    <cs:fontRef idx="minor">
+      <a:schemeClr val="tx1"/>
+    </cs:fontRef>
+  </cs:plotArea>
+  <cs:plotArea3D mods="allowNoFillOverride allowNoLineOverride">
+    <cs:lnRef idx="0"/>
+    <cs:fillRef idx="0"/>
+    <cs:effectRef idx="0"/>
+    <cs:fontRef idx="minor">
+      <a:schemeClr val="tx1"/>
+    </cs:fontRef>
+  </cs:plotArea3D>
+  <cs:seriesAxis>
+    <cs:lnRef idx="0"/>
+    <cs:fillRef idx="0"/>
+    <cs:effectRef idx="0"/>
+    <cs:fontRef idx="minor">
+      <a:schemeClr val="tx1">
+        <a:lumMod val="65000"/>
+        <a:lumOff val="35000"/>
+      </a:schemeClr>
+    </cs:fontRef>
+    <cs:defRPr sz="900" kern="1200"/>
+  </cs:seriesAxis>
+  <cs:seriesLine>
+    <cs:lnRef idx="0"/>
+    <cs:fillRef idx="0"/>
+    <cs:effectRef idx="0"/>
+    <cs:fontRef idx="minor">
+      <a:schemeClr val="tx1"/>
+    </cs:fontRef>
+    <cs:spPr>
+      <a:ln w="9525" cap="flat" cmpd="sng" algn="ctr">
+        <a:solidFill>
+          <a:schemeClr val="tx1">
+            <a:lumMod val="35000"/>
+            <a:lumOff val="65000"/>
+          </a:schemeClr>
+        </a:solidFill>
+        <a:round/>
+      </a:ln>
+    </cs:spPr>
+  </cs:seriesLine>
+  <cs:title>
+    <cs:lnRef idx="0"/>
+    <cs:fillRef idx="0"/>
+    <cs:effectRef idx="0"/>
+    <cs:fontRef idx="minor">
+      <a:schemeClr val="tx1">
+        <a:lumMod val="65000"/>
+        <a:lumOff val="35000"/>
+      </a:schemeClr>
+    </cs:fontRef>
+    <cs:defRPr sz="1400" b="0" kern="1200" spc="0" baseline="0"/>
+  </cs:title>
+  <cs:trendline>
+    <cs:lnRef idx="0">
+      <cs:styleClr val="auto"/>
+    </cs:lnRef>
+    <cs:fillRef idx="0"/>
+    <cs:effectRef idx="0"/>
+    <cs:fontRef idx="minor">
+      <a:schemeClr val="tx1"/>
+    </cs:fontRef>
+    <cs:spPr>
+      <a:ln w="19050" cap="rnd">
+        <a:solidFill>
+          <a:schemeClr val="phClr"/>
+        </a:solidFill>
+        <a:prstDash val="sysDot"/>
+      </a:ln>
+    </cs:spPr>
+  </cs:trendline>
+  <cs:trendlineLabel>
+    <cs:lnRef idx="0"/>
+    <cs:fillRef idx="0"/>
+    <cs:effectRef idx="0"/>
+    <cs:fontRef idx="minor">
+      <a:schemeClr val="tx1">
+        <a:lumMod val="65000"/>
+        <a:lumOff val="35000"/>
+      </a:schemeClr>
+    </cs:fontRef>
+    <cs:defRPr sz="900" kern="1200"/>
+  </cs:trendlineLabel>
+  <cs:upBar>
+    <cs:lnRef idx="0"/>
+    <cs:fillRef idx="0"/>
+    <cs:effectRef idx="0"/>
+    <cs:fontRef idx="minor">
+      <a:schemeClr val="tx1"/>
+    </cs:fontRef>
+    <cs:spPr>
+      <a:solidFill>
+        <a:schemeClr val="lt1"/>
+      </a:solidFill>
+      <a:ln w="9525" cap="flat" cmpd="sng" algn="ctr">
+        <a:solidFill>
+          <a:schemeClr val="tx1">
+            <a:lumMod val="65000"/>
+            <a:lumOff val="35000"/>
+          </a:schemeClr>
+        </a:solidFill>
+        <a:round/>
+      </a:ln>
+    </cs:spPr>
+  </cs:upBar>
+  <cs:valueAxis>
+    <cs:lnRef idx="0"/>
+    <cs:fillRef idx="0"/>
+    <cs:effectRef idx="0"/>
+    <cs:fontRef idx="minor">
+      <a:schemeClr val="tx1">
+        <a:lumMod val="65000"/>
+        <a:lumOff val="35000"/>
+      </a:schemeClr>
+    </cs:fontRef>
+    <cs:spPr>
+      <a:ln w="9525" cap="flat" cmpd="sng" algn="ctr">
+        <a:solidFill>
+          <a:schemeClr val="tx1">
+            <a:lumMod val="25000"/>
+            <a:lumOff val="75000"/>
+          </a:schemeClr>
+        </a:solidFill>
+        <a:round/>
+      </a:ln>
+    </cs:spPr>
+    <cs:defRPr sz="900" kern="1200"/>
+  </cs:valueAxis>
+  <cs:wall>
+    <cs:lnRef idx="0"/>
+    <cs:fillRef idx="0"/>
+    <cs:effectRef idx="0"/>
+    <cs:fontRef idx="minor">
+      <a:schemeClr val="tx1"/>
+    </cs:fontRef>
+    <cs:spPr>
+      <a:noFill/>
+      <a:ln>
+        <a:noFill/>
+      </a:ln>
+    </cs:spPr>
+  </cs:wall>
+</cs:chartStyle>
 </file>
 
 <file path=word/theme/theme1.xml><?xml version="1.0" encoding="utf-8"?>

</xml_diff>